<commit_message>
Updating manuscript and reviewer responses off DN edits
</commit_message>
<xml_diff>
--- a/MS/JEB/Rev_1/Energetics_Sex-reversal_Supplementary_Materials_Track_changes.2023.docx
+++ b/MS/JEB/Rev_1/Energetics_Sex-reversal_Supplementary_Materials_Track_changes.2023.docx
@@ -49,37 +49,35 @@
           <w:shd w:val="clear" w:color="auto" w:fill="FFFFFF"/>
         </w:rPr>
       </w:pPr>
-      <w:ins w:id="1" w:author="Kris.Wild" w:date="2023-04-11T11:19:00Z">
+      <w:ins w:id="1" w:author="Daniel Noble" w:date="2023-04-19T14:41:00Z">
         <w:r>
           <w:rPr>
             <w:color w:val="000000" w:themeColor="text1"/>
             <w:shd w:val="clear" w:color="auto" w:fill="FFFFFF"/>
+            <w:rPrChange w:id="2" w:author="Kris.Wild" w:date="2023-04-21T11:09:00Z">
+              <w:rPr>
+                <w:i/>
+                <w:iCs/>
+                <w:color w:val="000000" w:themeColor="text1"/>
+                <w:shd w:val="clear" w:color="auto" w:fill="FFFFFF"/>
+              </w:rPr>
+            </w:rPrChange>
           </w:rPr>
-          <w:t>Default priors for all Bayesian models were used.</w:t>
-        </w:r>
-      </w:ins>
-      <w:ins w:id="2" w:author="Kris.Wild" w:date="2023-04-11T11:23:00Z">
-        <w:r>
-          <w:rPr>
-            <w:color w:val="000000" w:themeColor="text1"/>
-            <w:shd w:val="clear" w:color="auto" w:fill="FFFFFF"/>
-          </w:rPr>
-          <w:t xml:space="preserve"> For all </w:t>
-        </w:r>
-      </w:ins>
-      <w:ins w:id="3" w:author="Kris.Wild" w:date="2023-04-11T11:36:00Z">
-        <w:r>
-          <w:rPr>
-            <w:color w:val="000000" w:themeColor="text1"/>
-            <w:shd w:val="clear" w:color="auto" w:fill="FFFFFF"/>
-          </w:rPr>
-          <w:t>population-level (</w:t>
+          <w:t>Default priors for all Bayesian models were used. For all population-level (</w:t>
         </w:r>
         <w:proofErr w:type="gramStart"/>
         <w:r>
           <w:rPr>
             <w:color w:val="000000" w:themeColor="text1"/>
             <w:shd w:val="clear" w:color="auto" w:fill="FFFFFF"/>
+            <w:rPrChange w:id="3" w:author="Kris.Wild" w:date="2023-04-21T11:09:00Z">
+              <w:rPr>
+                <w:i/>
+                <w:iCs/>
+                <w:color w:val="000000" w:themeColor="text1"/>
+                <w:shd w:val="clear" w:color="auto" w:fill="FFFFFF"/>
+              </w:rPr>
+            </w:rPrChange>
           </w:rPr>
           <w:t>i.e.</w:t>
         </w:r>
@@ -88,111 +86,30 @@
           <w:rPr>
             <w:color w:val="000000" w:themeColor="text1"/>
             <w:shd w:val="clear" w:color="auto" w:fill="FFFFFF"/>
+            <w:rPrChange w:id="4" w:author="Kris.Wild" w:date="2023-04-21T11:09:00Z">
+              <w:rPr>
+                <w:i/>
+                <w:iCs/>
+                <w:color w:val="000000" w:themeColor="text1"/>
+                <w:shd w:val="clear" w:color="auto" w:fill="FFFFFF"/>
+              </w:rPr>
+            </w:rPrChange>
           </w:rPr>
-          <w:t xml:space="preserve"> Fixed</w:t>
-        </w:r>
-      </w:ins>
-      <w:ins w:id="4" w:author="Kris.Wild" w:date="2023-04-11T11:23:00Z">
-        <w:r>
-          <w:rPr>
-            <w:color w:val="000000" w:themeColor="text1"/>
-            <w:shd w:val="clear" w:color="auto" w:fill="FFFFFF"/>
-          </w:rPr>
-          <w:t xml:space="preserve"> effects</w:t>
-        </w:r>
-      </w:ins>
-      <w:ins w:id="5" w:author="Kris.Wild" w:date="2023-04-11T11:36:00Z">
-        <w:r>
-          <w:rPr>
-            <w:color w:val="000000" w:themeColor="text1"/>
-            <w:shd w:val="clear" w:color="auto" w:fill="FFFFFF"/>
-          </w:rPr>
-          <w:t>)</w:t>
-        </w:r>
-      </w:ins>
-      <w:ins w:id="6" w:author="Kris.Wild" w:date="2023-04-11T11:32:00Z">
-        <w:r>
-          <w:rPr>
-            <w:color w:val="000000" w:themeColor="text1"/>
-            <w:shd w:val="clear" w:color="auto" w:fill="FFFFFF"/>
-          </w:rPr>
-          <w:t>,</w:t>
-        </w:r>
-      </w:ins>
-      <w:ins w:id="7" w:author="Kris.Wild" w:date="2023-04-11T11:23:00Z">
-        <w:r>
-          <w:rPr>
-            <w:color w:val="000000" w:themeColor="text1"/>
-            <w:shd w:val="clear" w:color="auto" w:fill="FFFFFF"/>
-          </w:rPr>
-          <w:t xml:space="preserve"> </w:t>
-        </w:r>
-        <w:r>
-          <w:rPr>
-            <w:color w:val="000000" w:themeColor="text1"/>
-            <w:shd w:val="clear" w:color="auto" w:fill="FFFFFF"/>
-          </w:rPr>
-          <w:t xml:space="preserve">the default prior for the intercept is a normal distribution with </w:t>
-        </w:r>
-      </w:ins>
-      <w:ins w:id="8" w:author="Kris.Wild" w:date="2023-04-11T11:24:00Z">
-        <w:r>
-          <w:rPr>
-            <w:color w:val="000000" w:themeColor="text1"/>
-            <w:shd w:val="clear" w:color="auto" w:fill="FFFFFF"/>
-          </w:rPr>
-          <w:t xml:space="preserve">a </w:t>
-        </w:r>
-      </w:ins>
-      <w:ins w:id="9" w:author="Kris.Wild" w:date="2023-04-11T11:23:00Z">
-        <w:r>
-          <w:rPr>
-            <w:color w:val="000000" w:themeColor="text1"/>
-            <w:shd w:val="clear" w:color="auto" w:fill="FFFFFF"/>
-          </w:rPr>
-          <w:t>mean 0 and standard deviation 10</w:t>
-        </w:r>
-      </w:ins>
-      <w:ins w:id="10" w:author="Kris.Wild" w:date="2023-04-11T11:33:00Z">
-        <w:r>
-          <w:rPr>
-            <w:color w:val="000000" w:themeColor="text1"/>
-            <w:shd w:val="clear" w:color="auto" w:fill="FFFFFF"/>
-          </w:rPr>
-          <w:t>. T</w:t>
-        </w:r>
-      </w:ins>
-      <w:ins w:id="11" w:author="Kris.Wild" w:date="2023-04-11T11:23:00Z">
-        <w:r>
-          <w:rPr>
-            <w:color w:val="000000" w:themeColor="text1"/>
-            <w:shd w:val="clear" w:color="auto" w:fill="FFFFFF"/>
-          </w:rPr>
-          <w:t xml:space="preserve">he default prior for the shape parameter of the </w:t>
-        </w:r>
-      </w:ins>
-      <w:ins w:id="12" w:author="Kris.Wild" w:date="2023-04-11T11:33:00Z">
-        <w:r>
-          <w:rPr>
-            <w:color w:val="000000" w:themeColor="text1"/>
-            <w:shd w:val="clear" w:color="auto" w:fill="FFFFFF"/>
-          </w:rPr>
-          <w:t>intercept was</w:t>
-        </w:r>
-      </w:ins>
-      <w:ins w:id="13" w:author="Kris.Wild" w:date="2023-04-11T11:23:00Z">
-        <w:r>
-          <w:rPr>
-            <w:color w:val="000000" w:themeColor="text1"/>
-            <w:shd w:val="clear" w:color="auto" w:fill="FFFFFF"/>
-          </w:rPr>
-          <w:t xml:space="preserve"> a </w:t>
+          <w:t xml:space="preserve"> Fixed effects), the default prior for the intercept is a normal distribution with a mean 0 and standard deviation 10. The default prior for the shape parameter of the intercept was a </w:t>
         </w:r>
         <w:proofErr w:type="gramStart"/>
         <w:r>
           <w:rPr>
             <w:color w:val="000000" w:themeColor="text1"/>
             <w:shd w:val="clear" w:color="auto" w:fill="FFFFFF"/>
+            <w:rPrChange w:id="5" w:author="Kris.Wild" w:date="2023-04-21T11:09:00Z">
+              <w:rPr>
+                <w:i/>
+                <w:iCs/>
+                <w:color w:val="000000" w:themeColor="text1"/>
+                <w:shd w:val="clear" w:color="auto" w:fill="FFFFFF"/>
+              </w:rPr>
+            </w:rPrChange>
           </w:rPr>
           <w:t>Student</w:t>
         </w:r>
@@ -201,30 +118,30 @@
           <w:rPr>
             <w:color w:val="000000" w:themeColor="text1"/>
             <w:shd w:val="clear" w:color="auto" w:fill="FFFFFF"/>
+            <w:rPrChange w:id="6" w:author="Kris.Wild" w:date="2023-04-21T11:09:00Z">
+              <w:rPr>
+                <w:i/>
+                <w:iCs/>
+                <w:color w:val="000000" w:themeColor="text1"/>
+                <w:shd w:val="clear" w:color="auto" w:fill="FFFFFF"/>
+              </w:rPr>
+            </w:rPrChange>
           </w:rPr>
-          <w:t xml:space="preserve">-t distribution with mean 0, scale 2.5, and 3 degrees of freedom. </w:t>
-        </w:r>
-      </w:ins>
-      <w:ins w:id="14" w:author="Kris.Wild" w:date="2023-04-11T11:55:00Z">
-        <w:r>
-          <w:rPr>
-            <w:color w:val="000000" w:themeColor="text1"/>
-            <w:shd w:val="clear" w:color="auto" w:fill="FFFFFF"/>
-          </w:rPr>
-          <w:t xml:space="preserve">The default prior for residuals (sigma) was </w:t>
-        </w:r>
-        <w:r>
-          <w:rPr>
-            <w:color w:val="000000" w:themeColor="text1"/>
-            <w:shd w:val="clear" w:color="auto" w:fill="FFFFFF"/>
-          </w:rPr>
-          <w:t xml:space="preserve">a </w:t>
+          <w:t xml:space="preserve">-t distribution with mean 0, scale 2.5, and 3 degrees of freedom. The default prior for residuals (sigma) was a </w:t>
         </w:r>
         <w:proofErr w:type="gramStart"/>
         <w:r>
           <w:rPr>
             <w:color w:val="000000" w:themeColor="text1"/>
             <w:shd w:val="clear" w:color="auto" w:fill="FFFFFF"/>
+            <w:rPrChange w:id="7" w:author="Kris.Wild" w:date="2023-04-21T11:09:00Z">
+              <w:rPr>
+                <w:i/>
+                <w:iCs/>
+                <w:color w:val="000000" w:themeColor="text1"/>
+                <w:shd w:val="clear" w:color="auto" w:fill="FFFFFF"/>
+              </w:rPr>
+            </w:rPrChange>
           </w:rPr>
           <w:t>Student</w:t>
         </w:r>
@@ -233,84 +150,24 @@
           <w:rPr>
             <w:color w:val="000000" w:themeColor="text1"/>
             <w:shd w:val="clear" w:color="auto" w:fill="FFFFFF"/>
+            <w:rPrChange w:id="8" w:author="Kris.Wild" w:date="2023-04-21T11:09:00Z">
+              <w:rPr>
+                <w:i/>
+                <w:iCs/>
+                <w:color w:val="000000" w:themeColor="text1"/>
+                <w:shd w:val="clear" w:color="auto" w:fill="FFFFFF"/>
+              </w:rPr>
+            </w:rPrChange>
           </w:rPr>
-          <w:t>-t distribution with mean 0, scale 2.5, and 3 degrees of freedom</w:t>
-        </w:r>
-        <w:r>
-          <w:rPr>
-            <w:color w:val="000000" w:themeColor="text1"/>
-            <w:shd w:val="clear" w:color="auto" w:fill="FFFFFF"/>
-          </w:rPr>
-          <w:t xml:space="preserve">. </w:t>
+          <w:t>-t distribution with mean 0, scale 2.5, and 3 degrees of freedom. The Cholesky factor was used as the default prior for correlations between random effects</w:t>
         </w:r>
       </w:ins>
-      <w:ins w:id="15" w:author="Kris.Wild" w:date="2023-04-11T11:50:00Z">
-        <w:r>
-          <w:rPr>
-            <w:color w:val="000000" w:themeColor="text1"/>
-            <w:shd w:val="clear" w:color="auto" w:fill="FFFFFF"/>
-          </w:rPr>
-          <w:t xml:space="preserve">The </w:t>
-        </w:r>
-      </w:ins>
-      <w:ins w:id="16" w:author="Kris.Wild" w:date="2023-04-11T11:52:00Z">
-        <w:r>
-          <w:rPr>
-            <w:color w:val="000000" w:themeColor="text1"/>
-            <w:shd w:val="clear" w:color="auto" w:fill="FFFFFF"/>
-          </w:rPr>
-          <w:t>Cholesky</w:t>
-        </w:r>
-      </w:ins>
-      <w:ins w:id="17" w:author="Kris.Wild" w:date="2023-04-11T11:50:00Z">
-        <w:r>
-          <w:t xml:space="preserve"> factor</w:t>
-        </w:r>
-        <w:r>
-          <w:t xml:space="preserve"> was used as </w:t>
-        </w:r>
-      </w:ins>
-      <w:ins w:id="18" w:author="Kris.Wild" w:date="2023-04-11T11:52:00Z">
-        <w:r>
-          <w:rPr>
-            <w:color w:val="000000" w:themeColor="text1"/>
-            <w:shd w:val="clear" w:color="auto" w:fill="FFFFFF"/>
-          </w:rPr>
-          <w:t>t</w:t>
-        </w:r>
-        <w:r>
-          <w:rPr>
-            <w:color w:val="000000" w:themeColor="text1"/>
-            <w:shd w:val="clear" w:color="auto" w:fill="FFFFFF"/>
-          </w:rPr>
-          <w:t xml:space="preserve">he default </w:t>
-        </w:r>
-      </w:ins>
-      <w:ins w:id="19" w:author="Kris.Wild" w:date="2023-04-11T11:50:00Z">
-        <w:r>
-          <w:rPr>
-            <w:color w:val="000000" w:themeColor="text1"/>
-            <w:shd w:val="clear" w:color="auto" w:fill="FFFFFF"/>
-          </w:rPr>
-          <w:t xml:space="preserve">prior for </w:t>
-        </w:r>
-      </w:ins>
-      <w:ins w:id="20" w:author="Kris.Wild" w:date="2023-04-11T11:48:00Z">
-        <w:r>
-          <w:t xml:space="preserve">correlations between </w:t>
-        </w:r>
-      </w:ins>
-      <w:ins w:id="21" w:author="Kris.Wild" w:date="2023-04-11T11:49:00Z">
-        <w:r>
-          <w:t>random effects</w:t>
-        </w:r>
-      </w:ins>
-      <w:ins w:id="22" w:author="Kris.Wild" w:date="2023-04-11T11:50:00Z">
+      <w:ins w:id="9" w:author="Kris.Wild" w:date="2023-04-11T11:50:00Z">
         <w:r>
           <w:t xml:space="preserve">. </w:t>
         </w:r>
       </w:ins>
-      <w:ins w:id="23" w:author="Kris.Wild" w:date="2023-04-11T11:49:00Z">
+      <w:ins w:id="10" w:author="Kris.Wild" w:date="2023-04-11T11:49:00Z">
         <w:r>
           <w:t xml:space="preserve"> </w:t>
         </w:r>
@@ -13565,6 +13422,7 @@
     <w:p>
       <w:pPr>
         <w:rPr>
+          <w:ins w:id="11" w:author="Kris.Wild" w:date="2023-04-21T11:51:00Z"/>
           <w:iCs/>
           <w:color w:val="000000" w:themeColor="text1"/>
           <w:shd w:val="clear" w:color="auto" w:fill="FFFFFF"/>
@@ -13581,7 +13439,2904 @@
     </w:p>
     <w:p>
       <w:pPr>
-        <w:contextualSpacing/>
+        <w:rPr>
+          <w:ins w:id="12" w:author="Kris.Wild" w:date="2023-04-21T12:03:00Z"/>
+          <w:iCs/>
+          <w:color w:val="000000" w:themeColor="text1"/>
+          <w:shd w:val="clear" w:color="auto" w:fill="FFFFFF"/>
+        </w:rPr>
+      </w:pPr>
+      <w:ins w:id="13" w:author="Kris.Wild" w:date="2023-04-21T11:51:00Z">
+        <w:r>
+          <w:rPr>
+            <w:iCs/>
+            <w:color w:val="000000" w:themeColor="text1"/>
+            <w:shd w:val="clear" w:color="auto" w:fill="FFFFFF"/>
+          </w:rPr>
+          <w:lastRenderedPageBreak/>
+          <w:t xml:space="preserve">Table S6. </w:t>
+        </w:r>
+      </w:ins>
+      <w:ins w:id="14" w:author="Kris.Wild" w:date="2023-04-21T12:26:00Z">
+        <w:r>
+          <w:rPr>
+            <w:iCs/>
+            <w:color w:val="000000" w:themeColor="text1"/>
+            <w:shd w:val="clear" w:color="auto" w:fill="FFFFFF"/>
+          </w:rPr>
+          <w:t xml:space="preserve">BRMS Model coefficients testing for the relationship between mean metabolic rate and mass growth rate estimates across sex class for </w:t>
+        </w:r>
+        <w:r>
+          <w:rPr>
+            <w:i/>
+            <w:color w:val="000000" w:themeColor="text1"/>
+            <w:shd w:val="clear" w:color="auto" w:fill="FFFFFF"/>
+            <w:rPrChange w:id="15" w:author="Kris.Wild" w:date="2023-04-21T12:27:00Z">
+              <w:rPr>
+                <w:iCs/>
+                <w:color w:val="000000" w:themeColor="text1"/>
+                <w:shd w:val="clear" w:color="auto" w:fill="FFFFFF"/>
+              </w:rPr>
+            </w:rPrChange>
+          </w:rPr>
+          <w:t xml:space="preserve">Bassiana </w:t>
+        </w:r>
+        <w:proofErr w:type="spellStart"/>
+        <w:r>
+          <w:rPr>
+            <w:i/>
+            <w:color w:val="000000" w:themeColor="text1"/>
+            <w:shd w:val="clear" w:color="auto" w:fill="FFFFFF"/>
+            <w:rPrChange w:id="16" w:author="Kris.Wild" w:date="2023-04-21T12:27:00Z">
+              <w:rPr>
+                <w:iCs/>
+                <w:color w:val="000000" w:themeColor="text1"/>
+                <w:shd w:val="clear" w:color="auto" w:fill="FFFFFF"/>
+              </w:rPr>
+            </w:rPrChange>
+          </w:rPr>
+          <w:t>duperryii</w:t>
+        </w:r>
+        <w:proofErr w:type="spellEnd"/>
+        <w:r>
+          <w:rPr>
+            <w:iCs/>
+            <w:color w:val="000000" w:themeColor="text1"/>
+            <w:shd w:val="clear" w:color="auto" w:fill="FFFFFF"/>
+          </w:rPr>
+          <w:t xml:space="preserve"> and </w:t>
+        </w:r>
+        <w:r>
+          <w:rPr>
+            <w:i/>
+            <w:color w:val="000000" w:themeColor="text1"/>
+            <w:shd w:val="clear" w:color="auto" w:fill="FFFFFF"/>
+            <w:rPrChange w:id="17" w:author="Kris.Wild" w:date="2023-04-21T12:27:00Z">
+              <w:rPr>
+                <w:iCs/>
+                <w:color w:val="000000" w:themeColor="text1"/>
+                <w:shd w:val="clear" w:color="auto" w:fill="FFFFFF"/>
+              </w:rPr>
+            </w:rPrChange>
+          </w:rPr>
+          <w:t>Pogona vitticeps</w:t>
+        </w:r>
+        <w:r>
+          <w:rPr>
+            <w:iCs/>
+            <w:color w:val="000000" w:themeColor="text1"/>
+            <w:shd w:val="clear" w:color="auto" w:fill="FFFFFF"/>
+          </w:rPr>
+          <w:t xml:space="preserve">. </w:t>
+        </w:r>
+      </w:ins>
+      <w:ins w:id="18" w:author="Kris.Wild" w:date="2023-04-21T12:31:00Z">
+        <w:r>
+          <w:rPr>
+            <w:iCs/>
+            <w:color w:val="000000" w:themeColor="text1"/>
+            <w:shd w:val="clear" w:color="auto" w:fill="FFFFFF"/>
+          </w:rPr>
+          <w:t xml:space="preserve">To fit </w:t>
+        </w:r>
+        <w:proofErr w:type="gramStart"/>
+        <w:r>
+          <w:rPr>
+            <w:iCs/>
+            <w:color w:val="000000" w:themeColor="text1"/>
+            <w:shd w:val="clear" w:color="auto" w:fill="FFFFFF"/>
+          </w:rPr>
+          <w:t>normality</w:t>
+        </w:r>
+        <w:proofErr w:type="gramEnd"/>
+        <w:r>
+          <w:rPr>
+            <w:iCs/>
+            <w:color w:val="000000" w:themeColor="text1"/>
+            <w:shd w:val="clear" w:color="auto" w:fill="FFFFFF"/>
+          </w:rPr>
+          <w:t xml:space="preserve"> mean metabolic rate was </w:t>
+        </w:r>
+      </w:ins>
+      <w:ins w:id="19" w:author="Kris.Wild" w:date="2023-04-21T12:32:00Z">
+        <w:r>
+          <w:rPr>
+            <w:iCs/>
+            <w:color w:val="000000" w:themeColor="text1"/>
+            <w:shd w:val="clear" w:color="auto" w:fill="FFFFFF"/>
+          </w:rPr>
+          <w:t>log-transformed</w:t>
+        </w:r>
+      </w:ins>
+      <w:ins w:id="20" w:author="Kris.Wild" w:date="2023-04-21T12:31:00Z">
+        <w:r>
+          <w:rPr>
+            <w:iCs/>
+            <w:color w:val="000000" w:themeColor="text1"/>
+            <w:shd w:val="clear" w:color="auto" w:fill="FFFFFF"/>
+          </w:rPr>
+          <w:t xml:space="preserve">. </w:t>
+        </w:r>
+      </w:ins>
+      <w:ins w:id="21" w:author="Kris.Wild" w:date="2023-04-21T12:26:00Z">
+        <w:r>
+          <w:rPr>
+            <w:iCs/>
+            <w:color w:val="000000" w:themeColor="text1"/>
+            <w:shd w:val="clear" w:color="auto" w:fill="FFFFFF"/>
+          </w:rPr>
+          <w:t xml:space="preserve">Mass growth rate for </w:t>
+        </w:r>
+        <w:r>
+          <w:rPr>
+            <w:i/>
+            <w:color w:val="000000" w:themeColor="text1"/>
+            <w:shd w:val="clear" w:color="auto" w:fill="FFFFFF"/>
+            <w:rPrChange w:id="22" w:author="Kris.Wild" w:date="2023-04-21T12:27:00Z">
+              <w:rPr>
+                <w:iCs/>
+                <w:color w:val="000000" w:themeColor="text1"/>
+                <w:shd w:val="clear" w:color="auto" w:fill="FFFFFF"/>
+              </w:rPr>
+            </w:rPrChange>
+          </w:rPr>
+          <w:t xml:space="preserve">B. </w:t>
+        </w:r>
+        <w:proofErr w:type="spellStart"/>
+        <w:r>
+          <w:rPr>
+            <w:i/>
+            <w:color w:val="000000" w:themeColor="text1"/>
+            <w:shd w:val="clear" w:color="auto" w:fill="FFFFFF"/>
+            <w:rPrChange w:id="23" w:author="Kris.Wild" w:date="2023-04-21T12:27:00Z">
+              <w:rPr>
+                <w:iCs/>
+                <w:color w:val="000000" w:themeColor="text1"/>
+                <w:shd w:val="clear" w:color="auto" w:fill="FFFFFF"/>
+              </w:rPr>
+            </w:rPrChange>
+          </w:rPr>
+          <w:t>duperryii</w:t>
+        </w:r>
+        <w:proofErr w:type="spellEnd"/>
+        <w:r>
+          <w:rPr>
+            <w:iCs/>
+            <w:color w:val="000000" w:themeColor="text1"/>
+            <w:shd w:val="clear" w:color="auto" w:fill="FFFFFF"/>
+          </w:rPr>
+          <w:t xml:space="preserve"> is expressed in cg/d and mass growth rate for </w:t>
+        </w:r>
+        <w:r>
+          <w:rPr>
+            <w:i/>
+            <w:color w:val="000000" w:themeColor="text1"/>
+            <w:shd w:val="clear" w:color="auto" w:fill="FFFFFF"/>
+            <w:rPrChange w:id="24" w:author="Kris.Wild" w:date="2023-04-21T12:27:00Z">
+              <w:rPr>
+                <w:iCs/>
+                <w:color w:val="000000" w:themeColor="text1"/>
+                <w:shd w:val="clear" w:color="auto" w:fill="FFFFFF"/>
+              </w:rPr>
+            </w:rPrChange>
+          </w:rPr>
+          <w:t>P. vitticeps</w:t>
+        </w:r>
+        <w:r>
+          <w:rPr>
+            <w:iCs/>
+            <w:color w:val="000000" w:themeColor="text1"/>
+            <w:shd w:val="clear" w:color="auto" w:fill="FFFFFF"/>
+          </w:rPr>
+          <w:t xml:space="preserve"> is expressed in g/d.</w:t>
+        </w:r>
+      </w:ins>
+    </w:p>
+    <w:p>
+      <w:pPr>
+        <w:rPr>
+          <w:ins w:id="25" w:author="Kris.Wild" w:date="2023-04-21T12:03:00Z"/>
+          <w:iCs/>
+          <w:color w:val="000000" w:themeColor="text1"/>
+          <w:shd w:val="clear" w:color="auto" w:fill="FFFFFF"/>
+        </w:rPr>
+      </w:pPr>
+    </w:p>
+    <w:tbl>
+      <w:tblPr>
+        <w:tblW w:w="0" w:type="auto"/>
+        <w:jc w:val="center"/>
+        <w:tblCellMar>
+          <w:top w:w="15" w:type="dxa"/>
+          <w:left w:w="15" w:type="dxa"/>
+          <w:bottom w:w="15" w:type="dxa"/>
+          <w:right w:w="15" w:type="dxa"/>
+        </w:tblCellMar>
+        <w:tblLook w:val="04A0" w:firstRow="1" w:lastRow="0" w:firstColumn="1" w:lastColumn="0" w:noHBand="0" w:noVBand="1"/>
+        <w:tblPrChange w:id="26" w:author="Kris.Wild" w:date="2023-04-21T12:26:00Z">
+          <w:tblPr>
+            <w:tblW w:w="0" w:type="auto"/>
+            <w:tblCellMar>
+              <w:top w:w="15" w:type="dxa"/>
+              <w:left w:w="15" w:type="dxa"/>
+              <w:bottom w:w="15" w:type="dxa"/>
+              <w:right w:w="15" w:type="dxa"/>
+            </w:tblCellMar>
+            <w:tblLook w:val="04A0" w:firstRow="1" w:lastRow="0" w:firstColumn="1" w:lastColumn="0" w:noHBand="0" w:noVBand="1"/>
+          </w:tblPr>
+        </w:tblPrChange>
+      </w:tblPr>
+      <w:tblGrid>
+        <w:gridCol w:w="1524"/>
+        <w:gridCol w:w="1816"/>
+        <w:gridCol w:w="1266"/>
+        <w:gridCol w:w="1254"/>
+        <w:gridCol w:w="1328"/>
+        <w:tblGridChange w:id="27">
+          <w:tblGrid>
+            <w:gridCol w:w="1524"/>
+            <w:gridCol w:w="1816"/>
+            <w:gridCol w:w="1266"/>
+            <w:gridCol w:w="1254"/>
+            <w:gridCol w:w="1328"/>
+          </w:tblGrid>
+        </w:tblGridChange>
+      </w:tblGrid>
+      <w:tr>
+        <w:trPr>
+          <w:tblHeader/>
+          <w:jc w:val="center"/>
+          <w:ins w:id="28" w:author="Kris.Wild" w:date="2023-04-21T12:21:00Z"/>
+          <w:trPrChange w:id="29" w:author="Kris.Wild" w:date="2023-04-21T12:26:00Z">
+            <w:trPr>
+              <w:tblHeader/>
+            </w:trPr>
+          </w:trPrChange>
+        </w:trPr>
+        <w:tc>
+          <w:tcPr>
+            <w:tcW w:w="1524" w:type="dxa"/>
+            <w:tcBorders>
+              <w:top w:val="single" w:sz="18" w:space="0" w:color="666666"/>
+              <w:left w:val="single" w:sz="2" w:space="0" w:color="000000"/>
+              <w:bottom w:val="single" w:sz="18" w:space="0" w:color="666666"/>
+              <w:right w:val="single" w:sz="2" w:space="0" w:color="000000"/>
+            </w:tcBorders>
+            <w:shd w:val="clear" w:color="auto" w:fill="auto"/>
+            <w:tcMar>
+              <w:top w:w="0" w:type="dxa"/>
+              <w:left w:w="0" w:type="dxa"/>
+              <w:bottom w:w="0" w:type="dxa"/>
+              <w:right w:w="0" w:type="dxa"/>
+            </w:tcMar>
+            <w:vAlign w:val="center"/>
+            <w:hideMark/>
+            <w:tcPrChange w:id="30" w:author="Kris.Wild" w:date="2023-04-21T12:26:00Z">
+              <w:tcPr>
+                <w:tcW w:w="1524" w:type="dxa"/>
+                <w:tcBorders>
+                  <w:top w:val="single" w:sz="18" w:space="0" w:color="666666"/>
+                  <w:left w:val="single" w:sz="2" w:space="0" w:color="000000"/>
+                  <w:bottom w:val="single" w:sz="18" w:space="0" w:color="666666"/>
+                  <w:right w:val="single" w:sz="2" w:space="0" w:color="000000"/>
+                </w:tcBorders>
+                <w:shd w:val="clear" w:color="auto" w:fill="auto"/>
+                <w:tcMar>
+                  <w:top w:w="0" w:type="dxa"/>
+                  <w:left w:w="0" w:type="dxa"/>
+                  <w:bottom w:w="0" w:type="dxa"/>
+                  <w:right w:w="0" w:type="dxa"/>
+                </w:tcMar>
+                <w:vAlign w:val="center"/>
+                <w:hideMark/>
+              </w:tcPr>
+            </w:tcPrChange>
+          </w:tcPr>
+          <w:p>
+            <w:pPr>
+              <w:rPr>
+                <w:ins w:id="31" w:author="Kris.Wild" w:date="2023-04-21T12:21:00Z"/>
+                <w:iCs/>
+                <w:color w:val="000000" w:themeColor="text1"/>
+                <w:shd w:val="clear" w:color="auto" w:fill="FFFFFF"/>
+              </w:rPr>
+            </w:pPr>
+            <w:ins w:id="32" w:author="Kris.Wild" w:date="2023-04-21T12:21:00Z">
+              <w:r>
+                <w:rPr>
+                  <w:iCs/>
+                  <w:color w:val="000000" w:themeColor="text1"/>
+                  <w:shd w:val="clear" w:color="auto" w:fill="FFFFFF"/>
+                </w:rPr>
+                <w:t>Species</w:t>
+              </w:r>
+            </w:ins>
+          </w:p>
+        </w:tc>
+        <w:tc>
+          <w:tcPr>
+            <w:tcW w:w="1816" w:type="dxa"/>
+            <w:tcBorders>
+              <w:top w:val="single" w:sz="18" w:space="0" w:color="666666"/>
+              <w:left w:val="single" w:sz="2" w:space="0" w:color="000000"/>
+              <w:bottom w:val="single" w:sz="18" w:space="0" w:color="666666"/>
+              <w:right w:val="single" w:sz="2" w:space="0" w:color="000000"/>
+            </w:tcBorders>
+            <w:shd w:val="clear" w:color="auto" w:fill="auto"/>
+            <w:tcMar>
+              <w:top w:w="0" w:type="dxa"/>
+              <w:left w:w="0" w:type="dxa"/>
+              <w:bottom w:w="0" w:type="dxa"/>
+              <w:right w:w="0" w:type="dxa"/>
+            </w:tcMar>
+            <w:vAlign w:val="center"/>
+            <w:hideMark/>
+            <w:tcPrChange w:id="33" w:author="Kris.Wild" w:date="2023-04-21T12:26:00Z">
+              <w:tcPr>
+                <w:tcW w:w="1816" w:type="dxa"/>
+                <w:tcBorders>
+                  <w:top w:val="single" w:sz="18" w:space="0" w:color="666666"/>
+                  <w:left w:val="single" w:sz="2" w:space="0" w:color="000000"/>
+                  <w:bottom w:val="single" w:sz="18" w:space="0" w:color="666666"/>
+                  <w:right w:val="single" w:sz="2" w:space="0" w:color="000000"/>
+                </w:tcBorders>
+                <w:shd w:val="clear" w:color="auto" w:fill="auto"/>
+                <w:tcMar>
+                  <w:top w:w="0" w:type="dxa"/>
+                  <w:left w:w="0" w:type="dxa"/>
+                  <w:bottom w:w="0" w:type="dxa"/>
+                  <w:right w:w="0" w:type="dxa"/>
+                </w:tcMar>
+                <w:vAlign w:val="center"/>
+                <w:hideMark/>
+              </w:tcPr>
+            </w:tcPrChange>
+          </w:tcPr>
+          <w:p>
+            <w:pPr>
+              <w:rPr>
+                <w:ins w:id="34" w:author="Kris.Wild" w:date="2023-04-21T12:21:00Z"/>
+                <w:iCs/>
+                <w:color w:val="000000" w:themeColor="text1"/>
+                <w:shd w:val="clear" w:color="auto" w:fill="FFFFFF"/>
+              </w:rPr>
+            </w:pPr>
+            <w:ins w:id="35" w:author="Kris.Wild" w:date="2023-04-21T12:21:00Z">
+              <w:r>
+                <w:rPr>
+                  <w:iCs/>
+                  <w:color w:val="000000" w:themeColor="text1"/>
+                  <w:shd w:val="clear" w:color="auto" w:fill="FFFFFF"/>
+                </w:rPr>
+                <w:t>Covariate</w:t>
+              </w:r>
+            </w:ins>
+          </w:p>
+        </w:tc>
+        <w:tc>
+          <w:tcPr>
+            <w:tcW w:w="1266" w:type="dxa"/>
+            <w:tcBorders>
+              <w:top w:val="single" w:sz="18" w:space="0" w:color="666666"/>
+              <w:left w:val="single" w:sz="2" w:space="0" w:color="000000"/>
+              <w:bottom w:val="single" w:sz="18" w:space="0" w:color="666666"/>
+              <w:right w:val="single" w:sz="2" w:space="0" w:color="000000"/>
+            </w:tcBorders>
+            <w:shd w:val="clear" w:color="auto" w:fill="auto"/>
+            <w:tcMar>
+              <w:top w:w="0" w:type="dxa"/>
+              <w:left w:w="0" w:type="dxa"/>
+              <w:bottom w:w="0" w:type="dxa"/>
+              <w:right w:w="0" w:type="dxa"/>
+            </w:tcMar>
+            <w:vAlign w:val="center"/>
+            <w:hideMark/>
+            <w:tcPrChange w:id="36" w:author="Kris.Wild" w:date="2023-04-21T12:26:00Z">
+              <w:tcPr>
+                <w:tcW w:w="1266" w:type="dxa"/>
+                <w:tcBorders>
+                  <w:top w:val="single" w:sz="18" w:space="0" w:color="666666"/>
+                  <w:left w:val="single" w:sz="2" w:space="0" w:color="000000"/>
+                  <w:bottom w:val="single" w:sz="18" w:space="0" w:color="666666"/>
+                  <w:right w:val="single" w:sz="2" w:space="0" w:color="000000"/>
+                </w:tcBorders>
+                <w:shd w:val="clear" w:color="auto" w:fill="auto"/>
+                <w:tcMar>
+                  <w:top w:w="0" w:type="dxa"/>
+                  <w:left w:w="0" w:type="dxa"/>
+                  <w:bottom w:w="0" w:type="dxa"/>
+                  <w:right w:w="0" w:type="dxa"/>
+                </w:tcMar>
+                <w:vAlign w:val="center"/>
+                <w:hideMark/>
+              </w:tcPr>
+            </w:tcPrChange>
+          </w:tcPr>
+          <w:p>
+            <w:pPr>
+              <w:jc w:val="center"/>
+              <w:rPr>
+                <w:ins w:id="37" w:author="Kris.Wild" w:date="2023-04-21T12:21:00Z"/>
+                <w:iCs/>
+                <w:color w:val="000000" w:themeColor="text1"/>
+                <w:shd w:val="clear" w:color="auto" w:fill="FFFFFF"/>
+              </w:rPr>
+            </w:pPr>
+            <w:ins w:id="38" w:author="Kris.Wild" w:date="2023-04-21T12:21:00Z">
+              <w:r>
+                <w:rPr>
+                  <w:iCs/>
+                  <w:color w:val="000000" w:themeColor="text1"/>
+                  <w:shd w:val="clear" w:color="auto" w:fill="FFFFFF"/>
+                </w:rPr>
+                <w:t>Estimate</w:t>
+              </w:r>
+            </w:ins>
+          </w:p>
+        </w:tc>
+        <w:tc>
+          <w:tcPr>
+            <w:tcW w:w="1254" w:type="dxa"/>
+            <w:tcBorders>
+              <w:top w:val="single" w:sz="18" w:space="0" w:color="666666"/>
+              <w:left w:val="single" w:sz="2" w:space="0" w:color="000000"/>
+              <w:bottom w:val="single" w:sz="18" w:space="0" w:color="666666"/>
+              <w:right w:val="single" w:sz="2" w:space="0" w:color="000000"/>
+            </w:tcBorders>
+            <w:shd w:val="clear" w:color="auto" w:fill="auto"/>
+            <w:tcMar>
+              <w:top w:w="0" w:type="dxa"/>
+              <w:left w:w="0" w:type="dxa"/>
+              <w:bottom w:w="0" w:type="dxa"/>
+              <w:right w:w="0" w:type="dxa"/>
+            </w:tcMar>
+            <w:vAlign w:val="center"/>
+            <w:hideMark/>
+            <w:tcPrChange w:id="39" w:author="Kris.Wild" w:date="2023-04-21T12:26:00Z">
+              <w:tcPr>
+                <w:tcW w:w="1254" w:type="dxa"/>
+                <w:tcBorders>
+                  <w:top w:val="single" w:sz="18" w:space="0" w:color="666666"/>
+                  <w:left w:val="single" w:sz="2" w:space="0" w:color="000000"/>
+                  <w:bottom w:val="single" w:sz="18" w:space="0" w:color="666666"/>
+                  <w:right w:val="single" w:sz="2" w:space="0" w:color="000000"/>
+                </w:tcBorders>
+                <w:shd w:val="clear" w:color="auto" w:fill="auto"/>
+                <w:tcMar>
+                  <w:top w:w="0" w:type="dxa"/>
+                  <w:left w:w="0" w:type="dxa"/>
+                  <w:bottom w:w="0" w:type="dxa"/>
+                  <w:right w:w="0" w:type="dxa"/>
+                </w:tcMar>
+                <w:vAlign w:val="center"/>
+                <w:hideMark/>
+              </w:tcPr>
+            </w:tcPrChange>
+          </w:tcPr>
+          <w:p>
+            <w:pPr>
+              <w:jc w:val="center"/>
+              <w:rPr>
+                <w:ins w:id="40" w:author="Kris.Wild" w:date="2023-04-21T12:21:00Z"/>
+                <w:iCs/>
+                <w:color w:val="000000" w:themeColor="text1"/>
+                <w:shd w:val="clear" w:color="auto" w:fill="FFFFFF"/>
+              </w:rPr>
+            </w:pPr>
+            <w:ins w:id="41" w:author="Kris.Wild" w:date="2023-04-21T12:21:00Z">
+              <w:r>
+                <w:rPr>
+                  <w:iCs/>
+                  <w:color w:val="000000" w:themeColor="text1"/>
+                  <w:shd w:val="clear" w:color="auto" w:fill="FFFFFF"/>
+                </w:rPr>
+                <w:t>l-95% CI</w:t>
+              </w:r>
+            </w:ins>
+          </w:p>
+        </w:tc>
+        <w:tc>
+          <w:tcPr>
+            <w:tcW w:w="1328" w:type="dxa"/>
+            <w:tcBorders>
+              <w:top w:val="single" w:sz="18" w:space="0" w:color="666666"/>
+              <w:left w:val="single" w:sz="2" w:space="0" w:color="000000"/>
+              <w:bottom w:val="single" w:sz="18" w:space="0" w:color="666666"/>
+              <w:right w:val="single" w:sz="2" w:space="0" w:color="000000"/>
+            </w:tcBorders>
+            <w:shd w:val="clear" w:color="auto" w:fill="auto"/>
+            <w:tcMar>
+              <w:top w:w="0" w:type="dxa"/>
+              <w:left w:w="0" w:type="dxa"/>
+              <w:bottom w:w="0" w:type="dxa"/>
+              <w:right w:w="0" w:type="dxa"/>
+            </w:tcMar>
+            <w:vAlign w:val="center"/>
+            <w:hideMark/>
+            <w:tcPrChange w:id="42" w:author="Kris.Wild" w:date="2023-04-21T12:26:00Z">
+              <w:tcPr>
+                <w:tcW w:w="1328" w:type="dxa"/>
+                <w:tcBorders>
+                  <w:top w:val="single" w:sz="18" w:space="0" w:color="666666"/>
+                  <w:left w:val="single" w:sz="2" w:space="0" w:color="000000"/>
+                  <w:bottom w:val="single" w:sz="18" w:space="0" w:color="666666"/>
+                  <w:right w:val="single" w:sz="2" w:space="0" w:color="000000"/>
+                </w:tcBorders>
+                <w:shd w:val="clear" w:color="auto" w:fill="auto"/>
+                <w:tcMar>
+                  <w:top w:w="0" w:type="dxa"/>
+                  <w:left w:w="0" w:type="dxa"/>
+                  <w:bottom w:w="0" w:type="dxa"/>
+                  <w:right w:w="0" w:type="dxa"/>
+                </w:tcMar>
+                <w:vAlign w:val="center"/>
+                <w:hideMark/>
+              </w:tcPr>
+            </w:tcPrChange>
+          </w:tcPr>
+          <w:p>
+            <w:pPr>
+              <w:jc w:val="center"/>
+              <w:rPr>
+                <w:ins w:id="43" w:author="Kris.Wild" w:date="2023-04-21T12:21:00Z"/>
+                <w:iCs/>
+                <w:color w:val="000000" w:themeColor="text1"/>
+                <w:shd w:val="clear" w:color="auto" w:fill="FFFFFF"/>
+              </w:rPr>
+            </w:pPr>
+            <w:ins w:id="44" w:author="Kris.Wild" w:date="2023-04-21T12:21:00Z">
+              <w:r>
+                <w:rPr>
+                  <w:iCs/>
+                  <w:color w:val="000000" w:themeColor="text1"/>
+                  <w:shd w:val="clear" w:color="auto" w:fill="FFFFFF"/>
+                </w:rPr>
+                <w:t>u-95% CI</w:t>
+              </w:r>
+            </w:ins>
+          </w:p>
+        </w:tc>
+      </w:tr>
+      <w:tr>
+        <w:trPr>
+          <w:jc w:val="center"/>
+          <w:ins w:id="45" w:author="Kris.Wild" w:date="2023-04-21T12:21:00Z"/>
+        </w:trPr>
+        <w:tc>
+          <w:tcPr>
+            <w:tcW w:w="1524" w:type="dxa"/>
+            <w:vMerge w:val="restart"/>
+            <w:tcBorders>
+              <w:top w:val="single" w:sz="18" w:space="0" w:color="666666"/>
+              <w:bottom w:val="single" w:sz="4" w:space="0" w:color="auto"/>
+            </w:tcBorders>
+            <w:shd w:val="clear" w:color="auto" w:fill="auto"/>
+            <w:tcMar>
+              <w:top w:w="0" w:type="dxa"/>
+              <w:left w:w="0" w:type="dxa"/>
+              <w:bottom w:w="0" w:type="dxa"/>
+              <w:right w:w="0" w:type="dxa"/>
+            </w:tcMar>
+            <w:vAlign w:val="center"/>
+            <w:hideMark/>
+            <w:tcPrChange w:id="46" w:author="Kris.Wild" w:date="2023-04-21T12:26:00Z">
+              <w:tcPr>
+                <w:tcW w:w="1524" w:type="dxa"/>
+                <w:vMerge w:val="restart"/>
+                <w:tcBorders>
+                  <w:top w:val="single" w:sz="2" w:space="0" w:color="000000"/>
+                  <w:left w:val="single" w:sz="2" w:space="0" w:color="000000"/>
+                  <w:bottom w:val="single" w:sz="8" w:space="0" w:color="666666"/>
+                  <w:right w:val="single" w:sz="2" w:space="0" w:color="000000"/>
+                </w:tcBorders>
+                <w:shd w:val="clear" w:color="auto" w:fill="auto"/>
+                <w:tcMar>
+                  <w:top w:w="0" w:type="dxa"/>
+                  <w:left w:w="0" w:type="dxa"/>
+                  <w:bottom w:w="0" w:type="dxa"/>
+                  <w:right w:w="0" w:type="dxa"/>
+                </w:tcMar>
+                <w:vAlign w:val="center"/>
+                <w:hideMark/>
+              </w:tcPr>
+            </w:tcPrChange>
+          </w:tcPr>
+          <w:p>
+            <w:pPr>
+              <w:rPr>
+                <w:ins w:id="47" w:author="Kris.Wild" w:date="2023-04-21T12:21:00Z"/>
+                <w:iCs/>
+                <w:color w:val="000000" w:themeColor="text1"/>
+                <w:shd w:val="clear" w:color="auto" w:fill="FFFFFF"/>
+              </w:rPr>
+            </w:pPr>
+            <w:ins w:id="48" w:author="Kris.Wild" w:date="2023-04-21T12:21:00Z">
+              <w:r>
+                <w:rPr>
+                  <w:i/>
+                  <w:iCs/>
+                  <w:color w:val="000000" w:themeColor="text1"/>
+                  <w:shd w:val="clear" w:color="auto" w:fill="FFFFFF"/>
+                </w:rPr>
+                <w:t xml:space="preserve">B. </w:t>
+              </w:r>
+              <w:proofErr w:type="spellStart"/>
+              <w:r>
+                <w:rPr>
+                  <w:i/>
+                  <w:iCs/>
+                  <w:color w:val="000000" w:themeColor="text1"/>
+                  <w:shd w:val="clear" w:color="auto" w:fill="FFFFFF"/>
+                </w:rPr>
+                <w:t>duperryii</w:t>
+              </w:r>
+              <w:proofErr w:type="spellEnd"/>
+            </w:ins>
+          </w:p>
+        </w:tc>
+        <w:tc>
+          <w:tcPr>
+            <w:tcW w:w="1816" w:type="dxa"/>
+            <w:tcBorders>
+              <w:top w:val="single" w:sz="18" w:space="0" w:color="666666"/>
+            </w:tcBorders>
+            <w:shd w:val="clear" w:color="auto" w:fill="auto"/>
+            <w:tcMar>
+              <w:top w:w="0" w:type="dxa"/>
+              <w:left w:w="0" w:type="dxa"/>
+              <w:bottom w:w="0" w:type="dxa"/>
+              <w:right w:w="0" w:type="dxa"/>
+            </w:tcMar>
+            <w:vAlign w:val="center"/>
+            <w:hideMark/>
+            <w:tcPrChange w:id="49" w:author="Kris.Wild" w:date="2023-04-21T12:26:00Z">
+              <w:tcPr>
+                <w:tcW w:w="1816" w:type="dxa"/>
+                <w:tcBorders>
+                  <w:top w:val="single" w:sz="2" w:space="0" w:color="000000"/>
+                  <w:left w:val="single" w:sz="2" w:space="0" w:color="000000"/>
+                  <w:bottom w:val="single" w:sz="2" w:space="0" w:color="000000"/>
+                  <w:right w:val="single" w:sz="2" w:space="0" w:color="000000"/>
+                </w:tcBorders>
+                <w:shd w:val="clear" w:color="auto" w:fill="auto"/>
+                <w:tcMar>
+                  <w:top w:w="0" w:type="dxa"/>
+                  <w:left w:w="0" w:type="dxa"/>
+                  <w:bottom w:w="0" w:type="dxa"/>
+                  <w:right w:w="0" w:type="dxa"/>
+                </w:tcMar>
+                <w:vAlign w:val="center"/>
+                <w:hideMark/>
+              </w:tcPr>
+            </w:tcPrChange>
+          </w:tcPr>
+          <w:p>
+            <w:pPr>
+              <w:rPr>
+                <w:ins w:id="50" w:author="Kris.Wild" w:date="2023-04-21T12:21:00Z"/>
+                <w:iCs/>
+                <w:color w:val="000000" w:themeColor="text1"/>
+                <w:shd w:val="clear" w:color="auto" w:fill="FFFFFF"/>
+              </w:rPr>
+            </w:pPr>
+            <w:ins w:id="51" w:author="Kris.Wild" w:date="2023-04-21T12:21:00Z">
+              <w:r>
+                <w:rPr>
+                  <w:iCs/>
+                  <w:color w:val="000000" w:themeColor="text1"/>
+                  <w:shd w:val="clear" w:color="auto" w:fill="FFFFFF"/>
+                </w:rPr>
+                <w:t>Intercept</w:t>
+              </w:r>
+            </w:ins>
+          </w:p>
+        </w:tc>
+        <w:tc>
+          <w:tcPr>
+            <w:tcW w:w="1266" w:type="dxa"/>
+            <w:tcBorders>
+              <w:top w:val="single" w:sz="18" w:space="0" w:color="666666"/>
+            </w:tcBorders>
+            <w:shd w:val="clear" w:color="auto" w:fill="auto"/>
+            <w:tcMar>
+              <w:top w:w="0" w:type="dxa"/>
+              <w:left w:w="0" w:type="dxa"/>
+              <w:bottom w:w="0" w:type="dxa"/>
+              <w:right w:w="0" w:type="dxa"/>
+            </w:tcMar>
+            <w:vAlign w:val="center"/>
+            <w:hideMark/>
+            <w:tcPrChange w:id="52" w:author="Kris.Wild" w:date="2023-04-21T12:26:00Z">
+              <w:tcPr>
+                <w:tcW w:w="1266" w:type="dxa"/>
+                <w:tcBorders>
+                  <w:top w:val="single" w:sz="2" w:space="0" w:color="000000"/>
+                  <w:left w:val="single" w:sz="2" w:space="0" w:color="000000"/>
+                  <w:bottom w:val="single" w:sz="2" w:space="0" w:color="000000"/>
+                  <w:right w:val="single" w:sz="2" w:space="0" w:color="000000"/>
+                </w:tcBorders>
+                <w:shd w:val="clear" w:color="auto" w:fill="auto"/>
+                <w:tcMar>
+                  <w:top w:w="0" w:type="dxa"/>
+                  <w:left w:w="0" w:type="dxa"/>
+                  <w:bottom w:w="0" w:type="dxa"/>
+                  <w:right w:w="0" w:type="dxa"/>
+                </w:tcMar>
+                <w:vAlign w:val="center"/>
+                <w:hideMark/>
+              </w:tcPr>
+            </w:tcPrChange>
+          </w:tcPr>
+          <w:p>
+            <w:pPr>
+              <w:jc w:val="center"/>
+              <w:rPr>
+                <w:ins w:id="53" w:author="Kris.Wild" w:date="2023-04-21T12:21:00Z"/>
+                <w:iCs/>
+                <w:color w:val="000000" w:themeColor="text1"/>
+                <w:shd w:val="clear" w:color="auto" w:fill="FFFFFF"/>
+              </w:rPr>
+              <w:pPrChange w:id="54" w:author="Kris.Wild" w:date="2023-04-21T12:22:00Z">
+                <w:pPr/>
+              </w:pPrChange>
+            </w:pPr>
+            <w:ins w:id="55" w:author="Kris.Wild" w:date="2023-04-21T12:21:00Z">
+              <w:r>
+                <w:rPr>
+                  <w:iCs/>
+                  <w:color w:val="000000" w:themeColor="text1"/>
+                  <w:shd w:val="clear" w:color="auto" w:fill="FFFFFF"/>
+                </w:rPr>
+                <w:t>0.17</w:t>
+              </w:r>
+            </w:ins>
+          </w:p>
+        </w:tc>
+        <w:tc>
+          <w:tcPr>
+            <w:tcW w:w="1254" w:type="dxa"/>
+            <w:tcBorders>
+              <w:top w:val="single" w:sz="18" w:space="0" w:color="666666"/>
+            </w:tcBorders>
+            <w:shd w:val="clear" w:color="auto" w:fill="auto"/>
+            <w:tcMar>
+              <w:top w:w="0" w:type="dxa"/>
+              <w:left w:w="0" w:type="dxa"/>
+              <w:bottom w:w="0" w:type="dxa"/>
+              <w:right w:w="0" w:type="dxa"/>
+            </w:tcMar>
+            <w:vAlign w:val="center"/>
+            <w:hideMark/>
+            <w:tcPrChange w:id="56" w:author="Kris.Wild" w:date="2023-04-21T12:26:00Z">
+              <w:tcPr>
+                <w:tcW w:w="1254" w:type="dxa"/>
+                <w:tcBorders>
+                  <w:top w:val="single" w:sz="2" w:space="0" w:color="000000"/>
+                  <w:left w:val="single" w:sz="2" w:space="0" w:color="000000"/>
+                  <w:bottom w:val="single" w:sz="2" w:space="0" w:color="000000"/>
+                  <w:right w:val="single" w:sz="2" w:space="0" w:color="000000"/>
+                </w:tcBorders>
+                <w:shd w:val="clear" w:color="auto" w:fill="auto"/>
+                <w:tcMar>
+                  <w:top w:w="0" w:type="dxa"/>
+                  <w:left w:w="0" w:type="dxa"/>
+                  <w:bottom w:w="0" w:type="dxa"/>
+                  <w:right w:w="0" w:type="dxa"/>
+                </w:tcMar>
+                <w:vAlign w:val="center"/>
+                <w:hideMark/>
+              </w:tcPr>
+            </w:tcPrChange>
+          </w:tcPr>
+          <w:p>
+            <w:pPr>
+              <w:jc w:val="center"/>
+              <w:rPr>
+                <w:ins w:id="57" w:author="Kris.Wild" w:date="2023-04-21T12:21:00Z"/>
+                <w:iCs/>
+                <w:color w:val="000000" w:themeColor="text1"/>
+                <w:shd w:val="clear" w:color="auto" w:fill="FFFFFF"/>
+              </w:rPr>
+              <w:pPrChange w:id="58" w:author="Kris.Wild" w:date="2023-04-21T12:22:00Z">
+                <w:pPr/>
+              </w:pPrChange>
+            </w:pPr>
+            <w:ins w:id="59" w:author="Kris.Wild" w:date="2023-04-21T12:21:00Z">
+              <w:r>
+                <w:rPr>
+                  <w:iCs/>
+                  <w:color w:val="000000" w:themeColor="text1"/>
+                  <w:shd w:val="clear" w:color="auto" w:fill="FFFFFF"/>
+                </w:rPr>
+                <w:t>-0.24</w:t>
+              </w:r>
+            </w:ins>
+          </w:p>
+        </w:tc>
+        <w:tc>
+          <w:tcPr>
+            <w:tcW w:w="1328" w:type="dxa"/>
+            <w:tcBorders>
+              <w:top w:val="single" w:sz="18" w:space="0" w:color="666666"/>
+            </w:tcBorders>
+            <w:shd w:val="clear" w:color="auto" w:fill="auto"/>
+            <w:tcMar>
+              <w:top w:w="0" w:type="dxa"/>
+              <w:left w:w="0" w:type="dxa"/>
+              <w:bottom w:w="0" w:type="dxa"/>
+              <w:right w:w="0" w:type="dxa"/>
+            </w:tcMar>
+            <w:vAlign w:val="center"/>
+            <w:hideMark/>
+            <w:tcPrChange w:id="60" w:author="Kris.Wild" w:date="2023-04-21T12:26:00Z">
+              <w:tcPr>
+                <w:tcW w:w="1328" w:type="dxa"/>
+                <w:tcBorders>
+                  <w:top w:val="single" w:sz="2" w:space="0" w:color="000000"/>
+                  <w:left w:val="single" w:sz="2" w:space="0" w:color="000000"/>
+                  <w:bottom w:val="single" w:sz="2" w:space="0" w:color="000000"/>
+                  <w:right w:val="single" w:sz="2" w:space="0" w:color="000000"/>
+                </w:tcBorders>
+                <w:shd w:val="clear" w:color="auto" w:fill="auto"/>
+                <w:tcMar>
+                  <w:top w:w="0" w:type="dxa"/>
+                  <w:left w:w="0" w:type="dxa"/>
+                  <w:bottom w:w="0" w:type="dxa"/>
+                  <w:right w:w="0" w:type="dxa"/>
+                </w:tcMar>
+                <w:vAlign w:val="center"/>
+                <w:hideMark/>
+              </w:tcPr>
+            </w:tcPrChange>
+          </w:tcPr>
+          <w:p>
+            <w:pPr>
+              <w:jc w:val="center"/>
+              <w:rPr>
+                <w:ins w:id="61" w:author="Kris.Wild" w:date="2023-04-21T12:21:00Z"/>
+                <w:iCs/>
+                <w:color w:val="000000" w:themeColor="text1"/>
+                <w:shd w:val="clear" w:color="auto" w:fill="FFFFFF"/>
+              </w:rPr>
+              <w:pPrChange w:id="62" w:author="Kris.Wild" w:date="2023-04-21T12:22:00Z">
+                <w:pPr/>
+              </w:pPrChange>
+            </w:pPr>
+            <w:ins w:id="63" w:author="Kris.Wild" w:date="2023-04-21T12:21:00Z">
+              <w:r>
+                <w:rPr>
+                  <w:iCs/>
+                  <w:color w:val="000000" w:themeColor="text1"/>
+                  <w:shd w:val="clear" w:color="auto" w:fill="FFFFFF"/>
+                </w:rPr>
+                <w:t>0.57</w:t>
+              </w:r>
+            </w:ins>
+          </w:p>
+        </w:tc>
+      </w:tr>
+      <w:tr>
+        <w:trPr>
+          <w:jc w:val="center"/>
+          <w:ins w:id="64" w:author="Kris.Wild" w:date="2023-04-21T12:21:00Z"/>
+        </w:trPr>
+        <w:tc>
+          <w:tcPr>
+            <w:tcW w:w="0" w:type="auto"/>
+            <w:vMerge/>
+            <w:tcBorders>
+              <w:bottom w:val="single" w:sz="4" w:space="0" w:color="auto"/>
+            </w:tcBorders>
+            <w:shd w:val="clear" w:color="auto" w:fill="auto"/>
+            <w:vAlign w:val="center"/>
+            <w:hideMark/>
+            <w:tcPrChange w:id="65" w:author="Kris.Wild" w:date="2023-04-21T12:23:00Z">
+              <w:tcPr>
+                <w:tcW w:w="0" w:type="auto"/>
+                <w:vMerge/>
+                <w:tcBorders>
+                  <w:top w:val="single" w:sz="2" w:space="0" w:color="000000"/>
+                  <w:left w:val="single" w:sz="2" w:space="0" w:color="000000"/>
+                  <w:bottom w:val="single" w:sz="8" w:space="0" w:color="666666"/>
+                  <w:right w:val="single" w:sz="2" w:space="0" w:color="000000"/>
+                </w:tcBorders>
+                <w:shd w:val="clear" w:color="auto" w:fill="auto"/>
+                <w:vAlign w:val="center"/>
+                <w:hideMark/>
+              </w:tcPr>
+            </w:tcPrChange>
+          </w:tcPr>
+          <w:p>
+            <w:pPr>
+              <w:rPr>
+                <w:ins w:id="66" w:author="Kris.Wild" w:date="2023-04-21T12:21:00Z"/>
+                <w:iCs/>
+                <w:color w:val="000000" w:themeColor="text1"/>
+                <w:shd w:val="clear" w:color="auto" w:fill="FFFFFF"/>
+              </w:rPr>
+            </w:pPr>
+          </w:p>
+        </w:tc>
+        <w:tc>
+          <w:tcPr>
+            <w:tcW w:w="1816" w:type="dxa"/>
+            <w:shd w:val="clear" w:color="auto" w:fill="auto"/>
+            <w:tcMar>
+              <w:top w:w="0" w:type="dxa"/>
+              <w:left w:w="0" w:type="dxa"/>
+              <w:bottom w:w="0" w:type="dxa"/>
+              <w:right w:w="0" w:type="dxa"/>
+            </w:tcMar>
+            <w:vAlign w:val="center"/>
+            <w:hideMark/>
+            <w:tcPrChange w:id="67" w:author="Kris.Wild" w:date="2023-04-21T12:23:00Z">
+              <w:tcPr>
+                <w:tcW w:w="1816" w:type="dxa"/>
+                <w:tcBorders>
+                  <w:top w:val="single" w:sz="2" w:space="0" w:color="000000"/>
+                  <w:left w:val="single" w:sz="2" w:space="0" w:color="000000"/>
+                  <w:bottom w:val="single" w:sz="2" w:space="0" w:color="000000"/>
+                  <w:right w:val="single" w:sz="2" w:space="0" w:color="000000"/>
+                </w:tcBorders>
+                <w:shd w:val="clear" w:color="auto" w:fill="auto"/>
+                <w:tcMar>
+                  <w:top w:w="0" w:type="dxa"/>
+                  <w:left w:w="0" w:type="dxa"/>
+                  <w:bottom w:w="0" w:type="dxa"/>
+                  <w:right w:w="0" w:type="dxa"/>
+                </w:tcMar>
+                <w:vAlign w:val="center"/>
+                <w:hideMark/>
+              </w:tcPr>
+            </w:tcPrChange>
+          </w:tcPr>
+          <w:p>
+            <w:pPr>
+              <w:rPr>
+                <w:ins w:id="68" w:author="Kris.Wild" w:date="2023-04-21T12:21:00Z"/>
+                <w:iCs/>
+                <w:color w:val="000000" w:themeColor="text1"/>
+                <w:shd w:val="clear" w:color="auto" w:fill="FFFFFF"/>
+              </w:rPr>
+            </w:pPr>
+            <w:ins w:id="69" w:author="Kris.Wild" w:date="2023-04-21T12:21:00Z">
+              <w:r>
+                <w:rPr>
+                  <w:iCs/>
+                  <w:color w:val="000000" w:themeColor="text1"/>
+                  <w:shd w:val="clear" w:color="auto" w:fill="FFFFFF"/>
+                </w:rPr>
+                <w:t>log(mean_O2)</w:t>
+              </w:r>
+            </w:ins>
+          </w:p>
+        </w:tc>
+        <w:tc>
+          <w:tcPr>
+            <w:tcW w:w="1266" w:type="dxa"/>
+            <w:shd w:val="clear" w:color="auto" w:fill="auto"/>
+            <w:tcMar>
+              <w:top w:w="0" w:type="dxa"/>
+              <w:left w:w="0" w:type="dxa"/>
+              <w:bottom w:w="0" w:type="dxa"/>
+              <w:right w:w="0" w:type="dxa"/>
+            </w:tcMar>
+            <w:vAlign w:val="center"/>
+            <w:hideMark/>
+            <w:tcPrChange w:id="70" w:author="Kris.Wild" w:date="2023-04-21T12:23:00Z">
+              <w:tcPr>
+                <w:tcW w:w="1266" w:type="dxa"/>
+                <w:tcBorders>
+                  <w:top w:val="single" w:sz="2" w:space="0" w:color="000000"/>
+                  <w:left w:val="single" w:sz="2" w:space="0" w:color="000000"/>
+                  <w:bottom w:val="single" w:sz="2" w:space="0" w:color="000000"/>
+                  <w:right w:val="single" w:sz="2" w:space="0" w:color="000000"/>
+                </w:tcBorders>
+                <w:shd w:val="clear" w:color="auto" w:fill="auto"/>
+                <w:tcMar>
+                  <w:top w:w="0" w:type="dxa"/>
+                  <w:left w:w="0" w:type="dxa"/>
+                  <w:bottom w:w="0" w:type="dxa"/>
+                  <w:right w:w="0" w:type="dxa"/>
+                </w:tcMar>
+                <w:vAlign w:val="center"/>
+                <w:hideMark/>
+              </w:tcPr>
+            </w:tcPrChange>
+          </w:tcPr>
+          <w:p>
+            <w:pPr>
+              <w:jc w:val="center"/>
+              <w:rPr>
+                <w:ins w:id="71" w:author="Kris.Wild" w:date="2023-04-21T12:21:00Z"/>
+                <w:iCs/>
+                <w:color w:val="000000" w:themeColor="text1"/>
+                <w:shd w:val="clear" w:color="auto" w:fill="FFFFFF"/>
+              </w:rPr>
+              <w:pPrChange w:id="72" w:author="Kris.Wild" w:date="2023-04-21T12:22:00Z">
+                <w:pPr/>
+              </w:pPrChange>
+            </w:pPr>
+            <w:ins w:id="73" w:author="Kris.Wild" w:date="2023-04-21T12:21:00Z">
+              <w:r>
+                <w:rPr>
+                  <w:iCs/>
+                  <w:color w:val="000000" w:themeColor="text1"/>
+                  <w:shd w:val="clear" w:color="auto" w:fill="FFFFFF"/>
+                </w:rPr>
+                <w:t>0.00</w:t>
+              </w:r>
+            </w:ins>
+          </w:p>
+        </w:tc>
+        <w:tc>
+          <w:tcPr>
+            <w:tcW w:w="1254" w:type="dxa"/>
+            <w:shd w:val="clear" w:color="auto" w:fill="auto"/>
+            <w:tcMar>
+              <w:top w:w="0" w:type="dxa"/>
+              <w:left w:w="0" w:type="dxa"/>
+              <w:bottom w:w="0" w:type="dxa"/>
+              <w:right w:w="0" w:type="dxa"/>
+            </w:tcMar>
+            <w:vAlign w:val="center"/>
+            <w:hideMark/>
+            <w:tcPrChange w:id="74" w:author="Kris.Wild" w:date="2023-04-21T12:23:00Z">
+              <w:tcPr>
+                <w:tcW w:w="1254" w:type="dxa"/>
+                <w:tcBorders>
+                  <w:top w:val="single" w:sz="2" w:space="0" w:color="000000"/>
+                  <w:left w:val="single" w:sz="2" w:space="0" w:color="000000"/>
+                  <w:bottom w:val="single" w:sz="2" w:space="0" w:color="000000"/>
+                  <w:right w:val="single" w:sz="2" w:space="0" w:color="000000"/>
+                </w:tcBorders>
+                <w:shd w:val="clear" w:color="auto" w:fill="auto"/>
+                <w:tcMar>
+                  <w:top w:w="0" w:type="dxa"/>
+                  <w:left w:w="0" w:type="dxa"/>
+                  <w:bottom w:w="0" w:type="dxa"/>
+                  <w:right w:w="0" w:type="dxa"/>
+                </w:tcMar>
+                <w:vAlign w:val="center"/>
+                <w:hideMark/>
+              </w:tcPr>
+            </w:tcPrChange>
+          </w:tcPr>
+          <w:p>
+            <w:pPr>
+              <w:jc w:val="center"/>
+              <w:rPr>
+                <w:ins w:id="75" w:author="Kris.Wild" w:date="2023-04-21T12:21:00Z"/>
+                <w:iCs/>
+                <w:color w:val="000000" w:themeColor="text1"/>
+                <w:shd w:val="clear" w:color="auto" w:fill="FFFFFF"/>
+              </w:rPr>
+              <w:pPrChange w:id="76" w:author="Kris.Wild" w:date="2023-04-21T12:22:00Z">
+                <w:pPr/>
+              </w:pPrChange>
+            </w:pPr>
+            <w:ins w:id="77" w:author="Kris.Wild" w:date="2023-04-21T12:21:00Z">
+              <w:r>
+                <w:rPr>
+                  <w:iCs/>
+                  <w:color w:val="000000" w:themeColor="text1"/>
+                  <w:shd w:val="clear" w:color="auto" w:fill="FFFFFF"/>
+                </w:rPr>
+                <w:t>-0.09</w:t>
+              </w:r>
+            </w:ins>
+          </w:p>
+        </w:tc>
+        <w:tc>
+          <w:tcPr>
+            <w:tcW w:w="1328" w:type="dxa"/>
+            <w:shd w:val="clear" w:color="auto" w:fill="auto"/>
+            <w:tcMar>
+              <w:top w:w="0" w:type="dxa"/>
+              <w:left w:w="0" w:type="dxa"/>
+              <w:bottom w:w="0" w:type="dxa"/>
+              <w:right w:w="0" w:type="dxa"/>
+            </w:tcMar>
+            <w:vAlign w:val="center"/>
+            <w:hideMark/>
+            <w:tcPrChange w:id="78" w:author="Kris.Wild" w:date="2023-04-21T12:23:00Z">
+              <w:tcPr>
+                <w:tcW w:w="1328" w:type="dxa"/>
+                <w:tcBorders>
+                  <w:top w:val="single" w:sz="2" w:space="0" w:color="000000"/>
+                  <w:left w:val="single" w:sz="2" w:space="0" w:color="000000"/>
+                  <w:bottom w:val="single" w:sz="2" w:space="0" w:color="000000"/>
+                  <w:right w:val="single" w:sz="2" w:space="0" w:color="000000"/>
+                </w:tcBorders>
+                <w:shd w:val="clear" w:color="auto" w:fill="auto"/>
+                <w:tcMar>
+                  <w:top w:w="0" w:type="dxa"/>
+                  <w:left w:w="0" w:type="dxa"/>
+                  <w:bottom w:w="0" w:type="dxa"/>
+                  <w:right w:w="0" w:type="dxa"/>
+                </w:tcMar>
+                <w:vAlign w:val="center"/>
+                <w:hideMark/>
+              </w:tcPr>
+            </w:tcPrChange>
+          </w:tcPr>
+          <w:p>
+            <w:pPr>
+              <w:jc w:val="center"/>
+              <w:rPr>
+                <w:ins w:id="79" w:author="Kris.Wild" w:date="2023-04-21T12:21:00Z"/>
+                <w:iCs/>
+                <w:color w:val="000000" w:themeColor="text1"/>
+                <w:shd w:val="clear" w:color="auto" w:fill="FFFFFF"/>
+              </w:rPr>
+              <w:pPrChange w:id="80" w:author="Kris.Wild" w:date="2023-04-21T12:22:00Z">
+                <w:pPr/>
+              </w:pPrChange>
+            </w:pPr>
+            <w:ins w:id="81" w:author="Kris.Wild" w:date="2023-04-21T12:21:00Z">
+              <w:r>
+                <w:rPr>
+                  <w:iCs/>
+                  <w:color w:val="000000" w:themeColor="text1"/>
+                  <w:shd w:val="clear" w:color="auto" w:fill="FFFFFF"/>
+                </w:rPr>
+                <w:t>0.09</w:t>
+              </w:r>
+            </w:ins>
+          </w:p>
+        </w:tc>
+      </w:tr>
+      <w:tr>
+        <w:trPr>
+          <w:jc w:val="center"/>
+          <w:ins w:id="82" w:author="Kris.Wild" w:date="2023-04-21T12:21:00Z"/>
+        </w:trPr>
+        <w:tc>
+          <w:tcPr>
+            <w:tcW w:w="0" w:type="auto"/>
+            <w:vMerge/>
+            <w:tcBorders>
+              <w:bottom w:val="single" w:sz="4" w:space="0" w:color="auto"/>
+            </w:tcBorders>
+            <w:shd w:val="clear" w:color="auto" w:fill="auto"/>
+            <w:vAlign w:val="center"/>
+            <w:hideMark/>
+            <w:tcPrChange w:id="83" w:author="Kris.Wild" w:date="2023-04-21T12:23:00Z">
+              <w:tcPr>
+                <w:tcW w:w="0" w:type="auto"/>
+                <w:vMerge/>
+                <w:tcBorders>
+                  <w:top w:val="single" w:sz="2" w:space="0" w:color="000000"/>
+                  <w:left w:val="single" w:sz="2" w:space="0" w:color="000000"/>
+                  <w:bottom w:val="single" w:sz="8" w:space="0" w:color="666666"/>
+                  <w:right w:val="single" w:sz="2" w:space="0" w:color="000000"/>
+                </w:tcBorders>
+                <w:shd w:val="clear" w:color="auto" w:fill="auto"/>
+                <w:vAlign w:val="center"/>
+                <w:hideMark/>
+              </w:tcPr>
+            </w:tcPrChange>
+          </w:tcPr>
+          <w:p>
+            <w:pPr>
+              <w:rPr>
+                <w:ins w:id="84" w:author="Kris.Wild" w:date="2023-04-21T12:21:00Z"/>
+                <w:iCs/>
+                <w:color w:val="000000" w:themeColor="text1"/>
+                <w:shd w:val="clear" w:color="auto" w:fill="FFFFFF"/>
+              </w:rPr>
+            </w:pPr>
+          </w:p>
+        </w:tc>
+        <w:tc>
+          <w:tcPr>
+            <w:tcW w:w="1816" w:type="dxa"/>
+            <w:shd w:val="clear" w:color="auto" w:fill="auto"/>
+            <w:tcMar>
+              <w:top w:w="0" w:type="dxa"/>
+              <w:left w:w="0" w:type="dxa"/>
+              <w:bottom w:w="0" w:type="dxa"/>
+              <w:right w:w="0" w:type="dxa"/>
+            </w:tcMar>
+            <w:vAlign w:val="center"/>
+            <w:hideMark/>
+            <w:tcPrChange w:id="85" w:author="Kris.Wild" w:date="2023-04-21T12:23:00Z">
+              <w:tcPr>
+                <w:tcW w:w="1816" w:type="dxa"/>
+                <w:tcBorders>
+                  <w:top w:val="single" w:sz="2" w:space="0" w:color="000000"/>
+                  <w:left w:val="single" w:sz="2" w:space="0" w:color="000000"/>
+                  <w:bottom w:val="single" w:sz="2" w:space="0" w:color="000000"/>
+                  <w:right w:val="single" w:sz="2" w:space="0" w:color="000000"/>
+                </w:tcBorders>
+                <w:shd w:val="clear" w:color="auto" w:fill="auto"/>
+                <w:tcMar>
+                  <w:top w:w="0" w:type="dxa"/>
+                  <w:left w:w="0" w:type="dxa"/>
+                  <w:bottom w:w="0" w:type="dxa"/>
+                  <w:right w:w="0" w:type="dxa"/>
+                </w:tcMar>
+                <w:vAlign w:val="center"/>
+                <w:hideMark/>
+              </w:tcPr>
+            </w:tcPrChange>
+          </w:tcPr>
+          <w:p>
+            <w:pPr>
+              <w:rPr>
+                <w:ins w:id="86" w:author="Kris.Wild" w:date="2023-04-21T12:21:00Z"/>
+                <w:iCs/>
+                <w:color w:val="000000" w:themeColor="text1"/>
+                <w:shd w:val="clear" w:color="auto" w:fill="FFFFFF"/>
+              </w:rPr>
+            </w:pPr>
+            <w:proofErr w:type="spellStart"/>
+            <w:ins w:id="87" w:author="Kris.Wild" w:date="2023-04-21T12:21:00Z">
+              <w:r>
+                <w:rPr>
+                  <w:iCs/>
+                  <w:color w:val="000000" w:themeColor="text1"/>
+                  <w:shd w:val="clear" w:color="auto" w:fill="FFFFFF"/>
+                </w:rPr>
+                <w:t>sexXXm</w:t>
+              </w:r>
+              <w:proofErr w:type="spellEnd"/>
+            </w:ins>
+          </w:p>
+        </w:tc>
+        <w:tc>
+          <w:tcPr>
+            <w:tcW w:w="1266" w:type="dxa"/>
+            <w:shd w:val="clear" w:color="auto" w:fill="auto"/>
+            <w:tcMar>
+              <w:top w:w="0" w:type="dxa"/>
+              <w:left w:w="0" w:type="dxa"/>
+              <w:bottom w:w="0" w:type="dxa"/>
+              <w:right w:w="0" w:type="dxa"/>
+            </w:tcMar>
+            <w:vAlign w:val="center"/>
+            <w:hideMark/>
+            <w:tcPrChange w:id="88" w:author="Kris.Wild" w:date="2023-04-21T12:23:00Z">
+              <w:tcPr>
+                <w:tcW w:w="1266" w:type="dxa"/>
+                <w:tcBorders>
+                  <w:top w:val="single" w:sz="2" w:space="0" w:color="000000"/>
+                  <w:left w:val="single" w:sz="2" w:space="0" w:color="000000"/>
+                  <w:bottom w:val="single" w:sz="2" w:space="0" w:color="000000"/>
+                  <w:right w:val="single" w:sz="2" w:space="0" w:color="000000"/>
+                </w:tcBorders>
+                <w:shd w:val="clear" w:color="auto" w:fill="auto"/>
+                <w:tcMar>
+                  <w:top w:w="0" w:type="dxa"/>
+                  <w:left w:w="0" w:type="dxa"/>
+                  <w:bottom w:w="0" w:type="dxa"/>
+                  <w:right w:w="0" w:type="dxa"/>
+                </w:tcMar>
+                <w:vAlign w:val="center"/>
+                <w:hideMark/>
+              </w:tcPr>
+            </w:tcPrChange>
+          </w:tcPr>
+          <w:p>
+            <w:pPr>
+              <w:jc w:val="center"/>
+              <w:rPr>
+                <w:ins w:id="89" w:author="Kris.Wild" w:date="2023-04-21T12:21:00Z"/>
+                <w:iCs/>
+                <w:color w:val="000000" w:themeColor="text1"/>
+                <w:shd w:val="clear" w:color="auto" w:fill="FFFFFF"/>
+              </w:rPr>
+              <w:pPrChange w:id="90" w:author="Kris.Wild" w:date="2023-04-21T12:22:00Z">
+                <w:pPr/>
+              </w:pPrChange>
+            </w:pPr>
+            <w:ins w:id="91" w:author="Kris.Wild" w:date="2023-04-21T12:21:00Z">
+              <w:r>
+                <w:rPr>
+                  <w:iCs/>
+                  <w:color w:val="000000" w:themeColor="text1"/>
+                  <w:shd w:val="clear" w:color="auto" w:fill="FFFFFF"/>
+                </w:rPr>
+                <w:t>0.01</w:t>
+              </w:r>
+            </w:ins>
+          </w:p>
+        </w:tc>
+        <w:tc>
+          <w:tcPr>
+            <w:tcW w:w="1254" w:type="dxa"/>
+            <w:shd w:val="clear" w:color="auto" w:fill="auto"/>
+            <w:tcMar>
+              <w:top w:w="0" w:type="dxa"/>
+              <w:left w:w="0" w:type="dxa"/>
+              <w:bottom w:w="0" w:type="dxa"/>
+              <w:right w:w="0" w:type="dxa"/>
+            </w:tcMar>
+            <w:vAlign w:val="center"/>
+            <w:hideMark/>
+            <w:tcPrChange w:id="92" w:author="Kris.Wild" w:date="2023-04-21T12:23:00Z">
+              <w:tcPr>
+                <w:tcW w:w="1254" w:type="dxa"/>
+                <w:tcBorders>
+                  <w:top w:val="single" w:sz="2" w:space="0" w:color="000000"/>
+                  <w:left w:val="single" w:sz="2" w:space="0" w:color="000000"/>
+                  <w:bottom w:val="single" w:sz="2" w:space="0" w:color="000000"/>
+                  <w:right w:val="single" w:sz="2" w:space="0" w:color="000000"/>
+                </w:tcBorders>
+                <w:shd w:val="clear" w:color="auto" w:fill="auto"/>
+                <w:tcMar>
+                  <w:top w:w="0" w:type="dxa"/>
+                  <w:left w:w="0" w:type="dxa"/>
+                  <w:bottom w:w="0" w:type="dxa"/>
+                  <w:right w:w="0" w:type="dxa"/>
+                </w:tcMar>
+                <w:vAlign w:val="center"/>
+                <w:hideMark/>
+              </w:tcPr>
+            </w:tcPrChange>
+          </w:tcPr>
+          <w:p>
+            <w:pPr>
+              <w:jc w:val="center"/>
+              <w:rPr>
+                <w:ins w:id="93" w:author="Kris.Wild" w:date="2023-04-21T12:21:00Z"/>
+                <w:iCs/>
+                <w:color w:val="000000" w:themeColor="text1"/>
+                <w:shd w:val="clear" w:color="auto" w:fill="FFFFFF"/>
+              </w:rPr>
+              <w:pPrChange w:id="94" w:author="Kris.Wild" w:date="2023-04-21T12:22:00Z">
+                <w:pPr/>
+              </w:pPrChange>
+            </w:pPr>
+            <w:ins w:id="95" w:author="Kris.Wild" w:date="2023-04-21T12:21:00Z">
+              <w:r>
+                <w:rPr>
+                  <w:iCs/>
+                  <w:color w:val="000000" w:themeColor="text1"/>
+                  <w:shd w:val="clear" w:color="auto" w:fill="FFFFFF"/>
+                </w:rPr>
+                <w:t>-0.06</w:t>
+              </w:r>
+            </w:ins>
+          </w:p>
+        </w:tc>
+        <w:tc>
+          <w:tcPr>
+            <w:tcW w:w="1328" w:type="dxa"/>
+            <w:shd w:val="clear" w:color="auto" w:fill="auto"/>
+            <w:tcMar>
+              <w:top w:w="0" w:type="dxa"/>
+              <w:left w:w="0" w:type="dxa"/>
+              <w:bottom w:w="0" w:type="dxa"/>
+              <w:right w:w="0" w:type="dxa"/>
+            </w:tcMar>
+            <w:vAlign w:val="center"/>
+            <w:hideMark/>
+            <w:tcPrChange w:id="96" w:author="Kris.Wild" w:date="2023-04-21T12:23:00Z">
+              <w:tcPr>
+                <w:tcW w:w="1328" w:type="dxa"/>
+                <w:tcBorders>
+                  <w:top w:val="single" w:sz="2" w:space="0" w:color="000000"/>
+                  <w:left w:val="single" w:sz="2" w:space="0" w:color="000000"/>
+                  <w:bottom w:val="single" w:sz="2" w:space="0" w:color="000000"/>
+                  <w:right w:val="single" w:sz="2" w:space="0" w:color="000000"/>
+                </w:tcBorders>
+                <w:shd w:val="clear" w:color="auto" w:fill="auto"/>
+                <w:tcMar>
+                  <w:top w:w="0" w:type="dxa"/>
+                  <w:left w:w="0" w:type="dxa"/>
+                  <w:bottom w:w="0" w:type="dxa"/>
+                  <w:right w:w="0" w:type="dxa"/>
+                </w:tcMar>
+                <w:vAlign w:val="center"/>
+                <w:hideMark/>
+              </w:tcPr>
+            </w:tcPrChange>
+          </w:tcPr>
+          <w:p>
+            <w:pPr>
+              <w:jc w:val="center"/>
+              <w:rPr>
+                <w:ins w:id="97" w:author="Kris.Wild" w:date="2023-04-21T12:21:00Z"/>
+                <w:iCs/>
+                <w:color w:val="000000" w:themeColor="text1"/>
+                <w:shd w:val="clear" w:color="auto" w:fill="FFFFFF"/>
+              </w:rPr>
+              <w:pPrChange w:id="98" w:author="Kris.Wild" w:date="2023-04-21T12:22:00Z">
+                <w:pPr/>
+              </w:pPrChange>
+            </w:pPr>
+            <w:ins w:id="99" w:author="Kris.Wild" w:date="2023-04-21T12:21:00Z">
+              <w:r>
+                <w:rPr>
+                  <w:iCs/>
+                  <w:color w:val="000000" w:themeColor="text1"/>
+                  <w:shd w:val="clear" w:color="auto" w:fill="FFFFFF"/>
+                </w:rPr>
+                <w:t>0.08</w:t>
+              </w:r>
+            </w:ins>
+          </w:p>
+        </w:tc>
+      </w:tr>
+      <w:tr>
+        <w:trPr>
+          <w:jc w:val="center"/>
+          <w:ins w:id="100" w:author="Kris.Wild" w:date="2023-04-21T12:21:00Z"/>
+        </w:trPr>
+        <w:tc>
+          <w:tcPr>
+            <w:tcW w:w="0" w:type="auto"/>
+            <w:vMerge/>
+            <w:tcBorders>
+              <w:bottom w:val="single" w:sz="4" w:space="0" w:color="auto"/>
+            </w:tcBorders>
+            <w:shd w:val="clear" w:color="auto" w:fill="auto"/>
+            <w:vAlign w:val="center"/>
+            <w:hideMark/>
+            <w:tcPrChange w:id="101" w:author="Kris.Wild" w:date="2023-04-21T12:25:00Z">
+              <w:tcPr>
+                <w:tcW w:w="0" w:type="auto"/>
+                <w:vMerge/>
+                <w:tcBorders>
+                  <w:top w:val="single" w:sz="2" w:space="0" w:color="000000"/>
+                  <w:left w:val="single" w:sz="2" w:space="0" w:color="000000"/>
+                  <w:bottom w:val="single" w:sz="8" w:space="0" w:color="666666"/>
+                  <w:right w:val="single" w:sz="2" w:space="0" w:color="000000"/>
+                </w:tcBorders>
+                <w:shd w:val="clear" w:color="auto" w:fill="auto"/>
+                <w:vAlign w:val="center"/>
+                <w:hideMark/>
+              </w:tcPr>
+            </w:tcPrChange>
+          </w:tcPr>
+          <w:p>
+            <w:pPr>
+              <w:rPr>
+                <w:ins w:id="102" w:author="Kris.Wild" w:date="2023-04-21T12:21:00Z"/>
+                <w:iCs/>
+                <w:color w:val="000000" w:themeColor="text1"/>
+                <w:shd w:val="clear" w:color="auto" w:fill="FFFFFF"/>
+              </w:rPr>
+            </w:pPr>
+          </w:p>
+        </w:tc>
+        <w:tc>
+          <w:tcPr>
+            <w:tcW w:w="1816" w:type="dxa"/>
+            <w:tcBorders>
+              <w:bottom w:val="single" w:sz="4" w:space="0" w:color="auto"/>
+            </w:tcBorders>
+            <w:shd w:val="clear" w:color="auto" w:fill="auto"/>
+            <w:tcMar>
+              <w:top w:w="0" w:type="dxa"/>
+              <w:left w:w="0" w:type="dxa"/>
+              <w:bottom w:w="0" w:type="dxa"/>
+              <w:right w:w="0" w:type="dxa"/>
+            </w:tcMar>
+            <w:vAlign w:val="center"/>
+            <w:hideMark/>
+            <w:tcPrChange w:id="103" w:author="Kris.Wild" w:date="2023-04-21T12:25:00Z">
+              <w:tcPr>
+                <w:tcW w:w="1816" w:type="dxa"/>
+                <w:tcBorders>
+                  <w:top w:val="single" w:sz="2" w:space="0" w:color="000000"/>
+                  <w:left w:val="single" w:sz="2" w:space="0" w:color="000000"/>
+                  <w:bottom w:val="single" w:sz="8" w:space="0" w:color="666666"/>
+                  <w:right w:val="single" w:sz="2" w:space="0" w:color="000000"/>
+                </w:tcBorders>
+                <w:shd w:val="clear" w:color="auto" w:fill="auto"/>
+                <w:tcMar>
+                  <w:top w:w="0" w:type="dxa"/>
+                  <w:left w:w="0" w:type="dxa"/>
+                  <w:bottom w:w="0" w:type="dxa"/>
+                  <w:right w:w="0" w:type="dxa"/>
+                </w:tcMar>
+                <w:vAlign w:val="center"/>
+                <w:hideMark/>
+              </w:tcPr>
+            </w:tcPrChange>
+          </w:tcPr>
+          <w:p>
+            <w:pPr>
+              <w:rPr>
+                <w:ins w:id="104" w:author="Kris.Wild" w:date="2023-04-21T12:21:00Z"/>
+                <w:iCs/>
+                <w:color w:val="000000" w:themeColor="text1"/>
+                <w:shd w:val="clear" w:color="auto" w:fill="FFFFFF"/>
+              </w:rPr>
+            </w:pPr>
+            <w:ins w:id="105" w:author="Kris.Wild" w:date="2023-04-21T12:21:00Z">
+              <w:r>
+                <w:rPr>
+                  <w:iCs/>
+                  <w:color w:val="000000" w:themeColor="text1"/>
+                  <w:shd w:val="clear" w:color="auto" w:fill="FFFFFF"/>
+                </w:rPr>
+                <w:t>sexXYm</w:t>
+              </w:r>
+            </w:ins>
+          </w:p>
+        </w:tc>
+        <w:tc>
+          <w:tcPr>
+            <w:tcW w:w="1266" w:type="dxa"/>
+            <w:tcBorders>
+              <w:bottom w:val="single" w:sz="4" w:space="0" w:color="auto"/>
+            </w:tcBorders>
+            <w:shd w:val="clear" w:color="auto" w:fill="auto"/>
+            <w:tcMar>
+              <w:top w:w="0" w:type="dxa"/>
+              <w:left w:w="0" w:type="dxa"/>
+              <w:bottom w:w="0" w:type="dxa"/>
+              <w:right w:w="0" w:type="dxa"/>
+            </w:tcMar>
+            <w:vAlign w:val="center"/>
+            <w:hideMark/>
+            <w:tcPrChange w:id="106" w:author="Kris.Wild" w:date="2023-04-21T12:25:00Z">
+              <w:tcPr>
+                <w:tcW w:w="1266" w:type="dxa"/>
+                <w:tcBorders>
+                  <w:top w:val="single" w:sz="2" w:space="0" w:color="000000"/>
+                  <w:left w:val="single" w:sz="2" w:space="0" w:color="000000"/>
+                  <w:bottom w:val="single" w:sz="8" w:space="0" w:color="666666"/>
+                  <w:right w:val="single" w:sz="2" w:space="0" w:color="000000"/>
+                </w:tcBorders>
+                <w:shd w:val="clear" w:color="auto" w:fill="auto"/>
+                <w:tcMar>
+                  <w:top w:w="0" w:type="dxa"/>
+                  <w:left w:w="0" w:type="dxa"/>
+                  <w:bottom w:w="0" w:type="dxa"/>
+                  <w:right w:w="0" w:type="dxa"/>
+                </w:tcMar>
+                <w:vAlign w:val="center"/>
+                <w:hideMark/>
+              </w:tcPr>
+            </w:tcPrChange>
+          </w:tcPr>
+          <w:p>
+            <w:pPr>
+              <w:jc w:val="center"/>
+              <w:rPr>
+                <w:ins w:id="107" w:author="Kris.Wild" w:date="2023-04-21T12:21:00Z"/>
+                <w:iCs/>
+                <w:color w:val="000000" w:themeColor="text1"/>
+                <w:shd w:val="clear" w:color="auto" w:fill="FFFFFF"/>
+              </w:rPr>
+              <w:pPrChange w:id="108" w:author="Kris.Wild" w:date="2023-04-21T12:22:00Z">
+                <w:pPr/>
+              </w:pPrChange>
+            </w:pPr>
+            <w:ins w:id="109" w:author="Kris.Wild" w:date="2023-04-21T12:21:00Z">
+              <w:r>
+                <w:rPr>
+                  <w:iCs/>
+                  <w:color w:val="000000" w:themeColor="text1"/>
+                  <w:shd w:val="clear" w:color="auto" w:fill="FFFFFF"/>
+                </w:rPr>
+                <w:t>0.00</w:t>
+              </w:r>
+            </w:ins>
+          </w:p>
+        </w:tc>
+        <w:tc>
+          <w:tcPr>
+            <w:tcW w:w="1254" w:type="dxa"/>
+            <w:tcBorders>
+              <w:bottom w:val="single" w:sz="4" w:space="0" w:color="auto"/>
+            </w:tcBorders>
+            <w:shd w:val="clear" w:color="auto" w:fill="auto"/>
+            <w:tcMar>
+              <w:top w:w="0" w:type="dxa"/>
+              <w:left w:w="0" w:type="dxa"/>
+              <w:bottom w:w="0" w:type="dxa"/>
+              <w:right w:w="0" w:type="dxa"/>
+            </w:tcMar>
+            <w:vAlign w:val="center"/>
+            <w:hideMark/>
+            <w:tcPrChange w:id="110" w:author="Kris.Wild" w:date="2023-04-21T12:25:00Z">
+              <w:tcPr>
+                <w:tcW w:w="1254" w:type="dxa"/>
+                <w:tcBorders>
+                  <w:top w:val="single" w:sz="2" w:space="0" w:color="000000"/>
+                  <w:left w:val="single" w:sz="2" w:space="0" w:color="000000"/>
+                  <w:bottom w:val="single" w:sz="8" w:space="0" w:color="666666"/>
+                  <w:right w:val="single" w:sz="2" w:space="0" w:color="000000"/>
+                </w:tcBorders>
+                <w:shd w:val="clear" w:color="auto" w:fill="auto"/>
+                <w:tcMar>
+                  <w:top w:w="0" w:type="dxa"/>
+                  <w:left w:w="0" w:type="dxa"/>
+                  <w:bottom w:w="0" w:type="dxa"/>
+                  <w:right w:w="0" w:type="dxa"/>
+                </w:tcMar>
+                <w:vAlign w:val="center"/>
+                <w:hideMark/>
+              </w:tcPr>
+            </w:tcPrChange>
+          </w:tcPr>
+          <w:p>
+            <w:pPr>
+              <w:jc w:val="center"/>
+              <w:rPr>
+                <w:ins w:id="111" w:author="Kris.Wild" w:date="2023-04-21T12:21:00Z"/>
+                <w:iCs/>
+                <w:color w:val="000000" w:themeColor="text1"/>
+                <w:shd w:val="clear" w:color="auto" w:fill="FFFFFF"/>
+              </w:rPr>
+              <w:pPrChange w:id="112" w:author="Kris.Wild" w:date="2023-04-21T12:22:00Z">
+                <w:pPr/>
+              </w:pPrChange>
+            </w:pPr>
+            <w:ins w:id="113" w:author="Kris.Wild" w:date="2023-04-21T12:21:00Z">
+              <w:r>
+                <w:rPr>
+                  <w:iCs/>
+                  <w:color w:val="000000" w:themeColor="text1"/>
+                  <w:shd w:val="clear" w:color="auto" w:fill="FFFFFF"/>
+                </w:rPr>
+                <w:t>-0.07</w:t>
+              </w:r>
+            </w:ins>
+          </w:p>
+        </w:tc>
+        <w:tc>
+          <w:tcPr>
+            <w:tcW w:w="1328" w:type="dxa"/>
+            <w:tcBorders>
+              <w:bottom w:val="single" w:sz="4" w:space="0" w:color="auto"/>
+            </w:tcBorders>
+            <w:shd w:val="clear" w:color="auto" w:fill="auto"/>
+            <w:tcMar>
+              <w:top w:w="0" w:type="dxa"/>
+              <w:left w:w="0" w:type="dxa"/>
+              <w:bottom w:w="0" w:type="dxa"/>
+              <w:right w:w="0" w:type="dxa"/>
+            </w:tcMar>
+            <w:vAlign w:val="center"/>
+            <w:hideMark/>
+            <w:tcPrChange w:id="114" w:author="Kris.Wild" w:date="2023-04-21T12:25:00Z">
+              <w:tcPr>
+                <w:tcW w:w="1328" w:type="dxa"/>
+                <w:tcBorders>
+                  <w:top w:val="single" w:sz="2" w:space="0" w:color="000000"/>
+                  <w:left w:val="single" w:sz="2" w:space="0" w:color="000000"/>
+                  <w:bottom w:val="single" w:sz="2" w:space="0" w:color="000000"/>
+                  <w:right w:val="single" w:sz="2" w:space="0" w:color="000000"/>
+                </w:tcBorders>
+                <w:shd w:val="clear" w:color="auto" w:fill="auto"/>
+                <w:tcMar>
+                  <w:top w:w="0" w:type="dxa"/>
+                  <w:left w:w="0" w:type="dxa"/>
+                  <w:bottom w:w="0" w:type="dxa"/>
+                  <w:right w:w="0" w:type="dxa"/>
+                </w:tcMar>
+                <w:vAlign w:val="center"/>
+                <w:hideMark/>
+              </w:tcPr>
+            </w:tcPrChange>
+          </w:tcPr>
+          <w:p>
+            <w:pPr>
+              <w:jc w:val="center"/>
+              <w:rPr>
+                <w:ins w:id="115" w:author="Kris.Wild" w:date="2023-04-21T12:21:00Z"/>
+                <w:iCs/>
+                <w:color w:val="000000" w:themeColor="text1"/>
+                <w:shd w:val="clear" w:color="auto" w:fill="FFFFFF"/>
+              </w:rPr>
+              <w:pPrChange w:id="116" w:author="Kris.Wild" w:date="2023-04-21T12:22:00Z">
+                <w:pPr/>
+              </w:pPrChange>
+            </w:pPr>
+            <w:ins w:id="117" w:author="Kris.Wild" w:date="2023-04-21T12:21:00Z">
+              <w:r>
+                <w:rPr>
+                  <w:iCs/>
+                  <w:color w:val="000000" w:themeColor="text1"/>
+                  <w:shd w:val="clear" w:color="auto" w:fill="FFFFFF"/>
+                </w:rPr>
+                <w:t>0.06</w:t>
+              </w:r>
+            </w:ins>
+          </w:p>
+        </w:tc>
+      </w:tr>
+      <w:tr>
+        <w:trPr>
+          <w:jc w:val="center"/>
+          <w:ins w:id="118" w:author="Kris.Wild" w:date="2023-04-21T12:21:00Z"/>
+        </w:trPr>
+        <w:tc>
+          <w:tcPr>
+            <w:tcW w:w="1524" w:type="dxa"/>
+            <w:vMerge w:val="restart"/>
+            <w:tcBorders>
+              <w:top w:val="single" w:sz="4" w:space="0" w:color="auto"/>
+              <w:bottom w:val="single" w:sz="18" w:space="0" w:color="808080" w:themeColor="background1" w:themeShade="80"/>
+            </w:tcBorders>
+            <w:shd w:val="clear" w:color="auto" w:fill="auto"/>
+            <w:tcMar>
+              <w:top w:w="0" w:type="dxa"/>
+              <w:left w:w="0" w:type="dxa"/>
+              <w:bottom w:w="0" w:type="dxa"/>
+              <w:right w:w="0" w:type="dxa"/>
+            </w:tcMar>
+            <w:vAlign w:val="center"/>
+            <w:hideMark/>
+            <w:tcPrChange w:id="119" w:author="Kris.Wild" w:date="2023-04-21T12:25:00Z">
+              <w:tcPr>
+                <w:tcW w:w="1524" w:type="dxa"/>
+                <w:vMerge w:val="restart"/>
+                <w:tcBorders>
+                  <w:top w:val="single" w:sz="8" w:space="0" w:color="666666"/>
+                  <w:left w:val="single" w:sz="2" w:space="0" w:color="000000"/>
+                  <w:bottom w:val="single" w:sz="18" w:space="0" w:color="666666"/>
+                  <w:right w:val="single" w:sz="2" w:space="0" w:color="000000"/>
+                </w:tcBorders>
+                <w:shd w:val="clear" w:color="auto" w:fill="auto"/>
+                <w:tcMar>
+                  <w:top w:w="0" w:type="dxa"/>
+                  <w:left w:w="0" w:type="dxa"/>
+                  <w:bottom w:w="0" w:type="dxa"/>
+                  <w:right w:w="0" w:type="dxa"/>
+                </w:tcMar>
+                <w:vAlign w:val="center"/>
+                <w:hideMark/>
+              </w:tcPr>
+            </w:tcPrChange>
+          </w:tcPr>
+          <w:p>
+            <w:pPr>
+              <w:rPr>
+                <w:ins w:id="120" w:author="Kris.Wild" w:date="2023-04-21T12:21:00Z"/>
+                <w:iCs/>
+                <w:color w:val="000000" w:themeColor="text1"/>
+                <w:shd w:val="clear" w:color="auto" w:fill="FFFFFF"/>
+              </w:rPr>
+            </w:pPr>
+            <w:ins w:id="121" w:author="Kris.Wild" w:date="2023-04-21T12:21:00Z">
+              <w:r>
+                <w:rPr>
+                  <w:i/>
+                  <w:iCs/>
+                  <w:color w:val="000000" w:themeColor="text1"/>
+                  <w:shd w:val="clear" w:color="auto" w:fill="FFFFFF"/>
+                </w:rPr>
+                <w:t>P. vitticeps</w:t>
+              </w:r>
+            </w:ins>
+          </w:p>
+        </w:tc>
+        <w:tc>
+          <w:tcPr>
+            <w:tcW w:w="1816" w:type="dxa"/>
+            <w:tcBorders>
+              <w:top w:val="single" w:sz="4" w:space="0" w:color="auto"/>
+            </w:tcBorders>
+            <w:shd w:val="clear" w:color="auto" w:fill="auto"/>
+            <w:tcMar>
+              <w:top w:w="0" w:type="dxa"/>
+              <w:left w:w="0" w:type="dxa"/>
+              <w:bottom w:w="0" w:type="dxa"/>
+              <w:right w:w="0" w:type="dxa"/>
+            </w:tcMar>
+            <w:vAlign w:val="center"/>
+            <w:hideMark/>
+            <w:tcPrChange w:id="122" w:author="Kris.Wild" w:date="2023-04-21T12:25:00Z">
+              <w:tcPr>
+                <w:tcW w:w="1816" w:type="dxa"/>
+                <w:tcBorders>
+                  <w:top w:val="single" w:sz="8" w:space="0" w:color="666666"/>
+                  <w:left w:val="single" w:sz="2" w:space="0" w:color="000000"/>
+                  <w:bottom w:val="single" w:sz="2" w:space="0" w:color="000000"/>
+                  <w:right w:val="single" w:sz="2" w:space="0" w:color="000000"/>
+                </w:tcBorders>
+                <w:shd w:val="clear" w:color="auto" w:fill="auto"/>
+                <w:tcMar>
+                  <w:top w:w="0" w:type="dxa"/>
+                  <w:left w:w="0" w:type="dxa"/>
+                  <w:bottom w:w="0" w:type="dxa"/>
+                  <w:right w:w="0" w:type="dxa"/>
+                </w:tcMar>
+                <w:vAlign w:val="center"/>
+                <w:hideMark/>
+              </w:tcPr>
+            </w:tcPrChange>
+          </w:tcPr>
+          <w:p>
+            <w:pPr>
+              <w:rPr>
+                <w:ins w:id="123" w:author="Kris.Wild" w:date="2023-04-21T12:21:00Z"/>
+                <w:iCs/>
+                <w:color w:val="000000" w:themeColor="text1"/>
+                <w:shd w:val="clear" w:color="auto" w:fill="FFFFFF"/>
+              </w:rPr>
+            </w:pPr>
+            <w:ins w:id="124" w:author="Kris.Wild" w:date="2023-04-21T12:21:00Z">
+              <w:r>
+                <w:rPr>
+                  <w:iCs/>
+                  <w:color w:val="000000" w:themeColor="text1"/>
+                  <w:shd w:val="clear" w:color="auto" w:fill="FFFFFF"/>
+                </w:rPr>
+                <w:t>Intercept</w:t>
+              </w:r>
+            </w:ins>
+          </w:p>
+        </w:tc>
+        <w:tc>
+          <w:tcPr>
+            <w:tcW w:w="1266" w:type="dxa"/>
+            <w:tcBorders>
+              <w:top w:val="single" w:sz="4" w:space="0" w:color="auto"/>
+            </w:tcBorders>
+            <w:shd w:val="clear" w:color="auto" w:fill="auto"/>
+            <w:tcMar>
+              <w:top w:w="0" w:type="dxa"/>
+              <w:left w:w="0" w:type="dxa"/>
+              <w:bottom w:w="0" w:type="dxa"/>
+              <w:right w:w="0" w:type="dxa"/>
+            </w:tcMar>
+            <w:vAlign w:val="center"/>
+            <w:hideMark/>
+            <w:tcPrChange w:id="125" w:author="Kris.Wild" w:date="2023-04-21T12:25:00Z">
+              <w:tcPr>
+                <w:tcW w:w="1266" w:type="dxa"/>
+                <w:tcBorders>
+                  <w:top w:val="single" w:sz="8" w:space="0" w:color="666666"/>
+                  <w:left w:val="single" w:sz="2" w:space="0" w:color="000000"/>
+                  <w:bottom w:val="single" w:sz="2" w:space="0" w:color="000000"/>
+                  <w:right w:val="single" w:sz="2" w:space="0" w:color="000000"/>
+                </w:tcBorders>
+                <w:shd w:val="clear" w:color="auto" w:fill="auto"/>
+                <w:tcMar>
+                  <w:top w:w="0" w:type="dxa"/>
+                  <w:left w:w="0" w:type="dxa"/>
+                  <w:bottom w:w="0" w:type="dxa"/>
+                  <w:right w:w="0" w:type="dxa"/>
+                </w:tcMar>
+                <w:vAlign w:val="center"/>
+                <w:hideMark/>
+              </w:tcPr>
+            </w:tcPrChange>
+          </w:tcPr>
+          <w:p>
+            <w:pPr>
+              <w:jc w:val="center"/>
+              <w:rPr>
+                <w:ins w:id="126" w:author="Kris.Wild" w:date="2023-04-21T12:21:00Z"/>
+                <w:iCs/>
+                <w:color w:val="000000" w:themeColor="text1"/>
+                <w:shd w:val="clear" w:color="auto" w:fill="FFFFFF"/>
+              </w:rPr>
+              <w:pPrChange w:id="127" w:author="Kris.Wild" w:date="2023-04-21T12:22:00Z">
+                <w:pPr/>
+              </w:pPrChange>
+            </w:pPr>
+            <w:ins w:id="128" w:author="Kris.Wild" w:date="2023-04-21T12:21:00Z">
+              <w:r>
+                <w:rPr>
+                  <w:iCs/>
+                  <w:color w:val="000000" w:themeColor="text1"/>
+                  <w:shd w:val="clear" w:color="auto" w:fill="FFFFFF"/>
+                </w:rPr>
+                <w:t>0.21</w:t>
+              </w:r>
+            </w:ins>
+          </w:p>
+        </w:tc>
+        <w:tc>
+          <w:tcPr>
+            <w:tcW w:w="1254" w:type="dxa"/>
+            <w:tcBorders>
+              <w:top w:val="single" w:sz="4" w:space="0" w:color="auto"/>
+            </w:tcBorders>
+            <w:shd w:val="clear" w:color="auto" w:fill="auto"/>
+            <w:tcMar>
+              <w:top w:w="0" w:type="dxa"/>
+              <w:left w:w="0" w:type="dxa"/>
+              <w:bottom w:w="0" w:type="dxa"/>
+              <w:right w:w="0" w:type="dxa"/>
+            </w:tcMar>
+            <w:vAlign w:val="center"/>
+            <w:hideMark/>
+            <w:tcPrChange w:id="129" w:author="Kris.Wild" w:date="2023-04-21T12:25:00Z">
+              <w:tcPr>
+                <w:tcW w:w="1254" w:type="dxa"/>
+                <w:tcBorders>
+                  <w:top w:val="single" w:sz="8" w:space="0" w:color="666666"/>
+                  <w:left w:val="single" w:sz="2" w:space="0" w:color="000000"/>
+                  <w:bottom w:val="single" w:sz="2" w:space="0" w:color="000000"/>
+                  <w:right w:val="single" w:sz="2" w:space="0" w:color="000000"/>
+                </w:tcBorders>
+                <w:shd w:val="clear" w:color="auto" w:fill="auto"/>
+                <w:tcMar>
+                  <w:top w:w="0" w:type="dxa"/>
+                  <w:left w:w="0" w:type="dxa"/>
+                  <w:bottom w:w="0" w:type="dxa"/>
+                  <w:right w:w="0" w:type="dxa"/>
+                </w:tcMar>
+                <w:vAlign w:val="center"/>
+                <w:hideMark/>
+              </w:tcPr>
+            </w:tcPrChange>
+          </w:tcPr>
+          <w:p>
+            <w:pPr>
+              <w:jc w:val="center"/>
+              <w:rPr>
+                <w:ins w:id="130" w:author="Kris.Wild" w:date="2023-04-21T12:21:00Z"/>
+                <w:iCs/>
+                <w:color w:val="000000" w:themeColor="text1"/>
+                <w:shd w:val="clear" w:color="auto" w:fill="FFFFFF"/>
+              </w:rPr>
+              <w:pPrChange w:id="131" w:author="Kris.Wild" w:date="2023-04-21T12:22:00Z">
+                <w:pPr/>
+              </w:pPrChange>
+            </w:pPr>
+            <w:ins w:id="132" w:author="Kris.Wild" w:date="2023-04-21T12:21:00Z">
+              <w:r>
+                <w:rPr>
+                  <w:iCs/>
+                  <w:color w:val="000000" w:themeColor="text1"/>
+                  <w:shd w:val="clear" w:color="auto" w:fill="FFFFFF"/>
+                </w:rPr>
+                <w:t>0.12</w:t>
+              </w:r>
+            </w:ins>
+          </w:p>
+        </w:tc>
+        <w:tc>
+          <w:tcPr>
+            <w:tcW w:w="1328" w:type="dxa"/>
+            <w:tcBorders>
+              <w:top w:val="single" w:sz="4" w:space="0" w:color="auto"/>
+            </w:tcBorders>
+            <w:shd w:val="clear" w:color="auto" w:fill="auto"/>
+            <w:tcMar>
+              <w:top w:w="0" w:type="dxa"/>
+              <w:left w:w="0" w:type="dxa"/>
+              <w:bottom w:w="0" w:type="dxa"/>
+              <w:right w:w="0" w:type="dxa"/>
+            </w:tcMar>
+            <w:vAlign w:val="center"/>
+            <w:hideMark/>
+            <w:tcPrChange w:id="133" w:author="Kris.Wild" w:date="2023-04-21T12:25:00Z">
+              <w:tcPr>
+                <w:tcW w:w="1328" w:type="dxa"/>
+                <w:tcBorders>
+                  <w:top w:val="single" w:sz="2" w:space="0" w:color="000000"/>
+                  <w:left w:val="single" w:sz="2" w:space="0" w:color="000000"/>
+                  <w:bottom w:val="single" w:sz="2" w:space="0" w:color="000000"/>
+                  <w:right w:val="single" w:sz="2" w:space="0" w:color="000000"/>
+                </w:tcBorders>
+                <w:shd w:val="clear" w:color="auto" w:fill="auto"/>
+                <w:tcMar>
+                  <w:top w:w="0" w:type="dxa"/>
+                  <w:left w:w="0" w:type="dxa"/>
+                  <w:bottom w:w="0" w:type="dxa"/>
+                  <w:right w:w="0" w:type="dxa"/>
+                </w:tcMar>
+                <w:vAlign w:val="center"/>
+                <w:hideMark/>
+              </w:tcPr>
+            </w:tcPrChange>
+          </w:tcPr>
+          <w:p>
+            <w:pPr>
+              <w:jc w:val="center"/>
+              <w:rPr>
+                <w:ins w:id="134" w:author="Kris.Wild" w:date="2023-04-21T12:21:00Z"/>
+                <w:iCs/>
+                <w:color w:val="000000" w:themeColor="text1"/>
+                <w:shd w:val="clear" w:color="auto" w:fill="FFFFFF"/>
+              </w:rPr>
+              <w:pPrChange w:id="135" w:author="Kris.Wild" w:date="2023-04-21T12:22:00Z">
+                <w:pPr/>
+              </w:pPrChange>
+            </w:pPr>
+            <w:ins w:id="136" w:author="Kris.Wild" w:date="2023-04-21T12:21:00Z">
+              <w:r>
+                <w:rPr>
+                  <w:iCs/>
+                  <w:color w:val="000000" w:themeColor="text1"/>
+                  <w:shd w:val="clear" w:color="auto" w:fill="FFFFFF"/>
+                </w:rPr>
+                <w:t>0.29</w:t>
+              </w:r>
+            </w:ins>
+          </w:p>
+        </w:tc>
+      </w:tr>
+      <w:tr>
+        <w:trPr>
+          <w:jc w:val="center"/>
+          <w:ins w:id="137" w:author="Kris.Wild" w:date="2023-04-21T12:21:00Z"/>
+        </w:trPr>
+        <w:tc>
+          <w:tcPr>
+            <w:tcW w:w="0" w:type="auto"/>
+            <w:vMerge/>
+            <w:tcBorders>
+              <w:bottom w:val="single" w:sz="18" w:space="0" w:color="808080" w:themeColor="background1" w:themeShade="80"/>
+            </w:tcBorders>
+            <w:shd w:val="clear" w:color="auto" w:fill="auto"/>
+            <w:vAlign w:val="center"/>
+            <w:hideMark/>
+            <w:tcPrChange w:id="138" w:author="Kris.Wild" w:date="2023-04-21T12:25:00Z">
+              <w:tcPr>
+                <w:tcW w:w="0" w:type="auto"/>
+                <w:vMerge/>
+                <w:tcBorders>
+                  <w:top w:val="single" w:sz="8" w:space="0" w:color="666666"/>
+                  <w:left w:val="single" w:sz="2" w:space="0" w:color="000000"/>
+                  <w:bottom w:val="single" w:sz="18" w:space="0" w:color="666666"/>
+                  <w:right w:val="single" w:sz="2" w:space="0" w:color="000000"/>
+                </w:tcBorders>
+                <w:shd w:val="clear" w:color="auto" w:fill="auto"/>
+                <w:vAlign w:val="center"/>
+                <w:hideMark/>
+              </w:tcPr>
+            </w:tcPrChange>
+          </w:tcPr>
+          <w:p>
+            <w:pPr>
+              <w:rPr>
+                <w:ins w:id="139" w:author="Kris.Wild" w:date="2023-04-21T12:21:00Z"/>
+                <w:iCs/>
+                <w:color w:val="000000" w:themeColor="text1"/>
+                <w:shd w:val="clear" w:color="auto" w:fill="FFFFFF"/>
+              </w:rPr>
+            </w:pPr>
+          </w:p>
+        </w:tc>
+        <w:tc>
+          <w:tcPr>
+            <w:tcW w:w="1816" w:type="dxa"/>
+            <w:shd w:val="clear" w:color="auto" w:fill="auto"/>
+            <w:tcMar>
+              <w:top w:w="0" w:type="dxa"/>
+              <w:left w:w="0" w:type="dxa"/>
+              <w:bottom w:w="0" w:type="dxa"/>
+              <w:right w:w="0" w:type="dxa"/>
+            </w:tcMar>
+            <w:vAlign w:val="center"/>
+            <w:hideMark/>
+            <w:tcPrChange w:id="140" w:author="Kris.Wild" w:date="2023-04-21T12:25:00Z">
+              <w:tcPr>
+                <w:tcW w:w="1816" w:type="dxa"/>
+                <w:tcBorders>
+                  <w:top w:val="single" w:sz="2" w:space="0" w:color="000000"/>
+                  <w:left w:val="single" w:sz="2" w:space="0" w:color="000000"/>
+                  <w:bottom w:val="single" w:sz="2" w:space="0" w:color="000000"/>
+                  <w:right w:val="single" w:sz="2" w:space="0" w:color="000000"/>
+                </w:tcBorders>
+                <w:shd w:val="clear" w:color="auto" w:fill="auto"/>
+                <w:tcMar>
+                  <w:top w:w="0" w:type="dxa"/>
+                  <w:left w:w="0" w:type="dxa"/>
+                  <w:bottom w:w="0" w:type="dxa"/>
+                  <w:right w:w="0" w:type="dxa"/>
+                </w:tcMar>
+                <w:vAlign w:val="center"/>
+                <w:hideMark/>
+              </w:tcPr>
+            </w:tcPrChange>
+          </w:tcPr>
+          <w:p>
+            <w:pPr>
+              <w:rPr>
+                <w:ins w:id="141" w:author="Kris.Wild" w:date="2023-04-21T12:21:00Z"/>
+                <w:iCs/>
+                <w:color w:val="000000" w:themeColor="text1"/>
+                <w:shd w:val="clear" w:color="auto" w:fill="FFFFFF"/>
+              </w:rPr>
+            </w:pPr>
+            <w:ins w:id="142" w:author="Kris.Wild" w:date="2023-04-21T12:21:00Z">
+              <w:r>
+                <w:rPr>
+                  <w:iCs/>
+                  <w:color w:val="000000" w:themeColor="text1"/>
+                  <w:shd w:val="clear" w:color="auto" w:fill="FFFFFF"/>
+                </w:rPr>
+                <w:t>log(mean_O2)</w:t>
+              </w:r>
+            </w:ins>
+          </w:p>
+        </w:tc>
+        <w:tc>
+          <w:tcPr>
+            <w:tcW w:w="1266" w:type="dxa"/>
+            <w:shd w:val="clear" w:color="auto" w:fill="auto"/>
+            <w:tcMar>
+              <w:top w:w="0" w:type="dxa"/>
+              <w:left w:w="0" w:type="dxa"/>
+              <w:bottom w:w="0" w:type="dxa"/>
+              <w:right w:w="0" w:type="dxa"/>
+            </w:tcMar>
+            <w:vAlign w:val="center"/>
+            <w:hideMark/>
+            <w:tcPrChange w:id="143" w:author="Kris.Wild" w:date="2023-04-21T12:25:00Z">
+              <w:tcPr>
+                <w:tcW w:w="1266" w:type="dxa"/>
+                <w:tcBorders>
+                  <w:top w:val="single" w:sz="2" w:space="0" w:color="000000"/>
+                  <w:left w:val="single" w:sz="2" w:space="0" w:color="000000"/>
+                  <w:bottom w:val="single" w:sz="2" w:space="0" w:color="000000"/>
+                  <w:right w:val="single" w:sz="2" w:space="0" w:color="000000"/>
+                </w:tcBorders>
+                <w:shd w:val="clear" w:color="auto" w:fill="auto"/>
+                <w:tcMar>
+                  <w:top w:w="0" w:type="dxa"/>
+                  <w:left w:w="0" w:type="dxa"/>
+                  <w:bottom w:w="0" w:type="dxa"/>
+                  <w:right w:w="0" w:type="dxa"/>
+                </w:tcMar>
+                <w:vAlign w:val="center"/>
+                <w:hideMark/>
+              </w:tcPr>
+            </w:tcPrChange>
+          </w:tcPr>
+          <w:p>
+            <w:pPr>
+              <w:jc w:val="center"/>
+              <w:rPr>
+                <w:ins w:id="144" w:author="Kris.Wild" w:date="2023-04-21T12:21:00Z"/>
+                <w:iCs/>
+                <w:color w:val="000000" w:themeColor="text1"/>
+                <w:shd w:val="clear" w:color="auto" w:fill="FFFFFF"/>
+              </w:rPr>
+              <w:pPrChange w:id="145" w:author="Kris.Wild" w:date="2023-04-21T12:22:00Z">
+                <w:pPr/>
+              </w:pPrChange>
+            </w:pPr>
+            <w:ins w:id="146" w:author="Kris.Wild" w:date="2023-04-21T12:21:00Z">
+              <w:r>
+                <w:rPr>
+                  <w:iCs/>
+                  <w:color w:val="000000" w:themeColor="text1"/>
+                  <w:shd w:val="clear" w:color="auto" w:fill="FFFFFF"/>
+                </w:rPr>
+                <w:t>0.01</w:t>
+              </w:r>
+            </w:ins>
+          </w:p>
+        </w:tc>
+        <w:tc>
+          <w:tcPr>
+            <w:tcW w:w="1254" w:type="dxa"/>
+            <w:shd w:val="clear" w:color="auto" w:fill="auto"/>
+            <w:tcMar>
+              <w:top w:w="0" w:type="dxa"/>
+              <w:left w:w="0" w:type="dxa"/>
+              <w:bottom w:w="0" w:type="dxa"/>
+              <w:right w:w="0" w:type="dxa"/>
+            </w:tcMar>
+            <w:vAlign w:val="center"/>
+            <w:hideMark/>
+            <w:tcPrChange w:id="147" w:author="Kris.Wild" w:date="2023-04-21T12:25:00Z">
+              <w:tcPr>
+                <w:tcW w:w="1254" w:type="dxa"/>
+                <w:tcBorders>
+                  <w:top w:val="single" w:sz="2" w:space="0" w:color="000000"/>
+                  <w:left w:val="single" w:sz="2" w:space="0" w:color="000000"/>
+                  <w:bottom w:val="single" w:sz="2" w:space="0" w:color="000000"/>
+                  <w:right w:val="single" w:sz="2" w:space="0" w:color="000000"/>
+                </w:tcBorders>
+                <w:shd w:val="clear" w:color="auto" w:fill="auto"/>
+                <w:tcMar>
+                  <w:top w:w="0" w:type="dxa"/>
+                  <w:left w:w="0" w:type="dxa"/>
+                  <w:bottom w:w="0" w:type="dxa"/>
+                  <w:right w:w="0" w:type="dxa"/>
+                </w:tcMar>
+                <w:vAlign w:val="center"/>
+                <w:hideMark/>
+              </w:tcPr>
+            </w:tcPrChange>
+          </w:tcPr>
+          <w:p>
+            <w:pPr>
+              <w:jc w:val="center"/>
+              <w:rPr>
+                <w:ins w:id="148" w:author="Kris.Wild" w:date="2023-04-21T12:21:00Z"/>
+                <w:iCs/>
+                <w:color w:val="000000" w:themeColor="text1"/>
+                <w:shd w:val="clear" w:color="auto" w:fill="FFFFFF"/>
+              </w:rPr>
+              <w:pPrChange w:id="149" w:author="Kris.Wild" w:date="2023-04-21T12:22:00Z">
+                <w:pPr/>
+              </w:pPrChange>
+            </w:pPr>
+            <w:ins w:id="150" w:author="Kris.Wild" w:date="2023-04-21T12:21:00Z">
+              <w:r>
+                <w:rPr>
+                  <w:iCs/>
+                  <w:color w:val="000000" w:themeColor="text1"/>
+                  <w:shd w:val="clear" w:color="auto" w:fill="FFFFFF"/>
+                </w:rPr>
+                <w:t>-0.04</w:t>
+              </w:r>
+            </w:ins>
+          </w:p>
+        </w:tc>
+        <w:tc>
+          <w:tcPr>
+            <w:tcW w:w="1328" w:type="dxa"/>
+            <w:shd w:val="clear" w:color="auto" w:fill="auto"/>
+            <w:tcMar>
+              <w:top w:w="0" w:type="dxa"/>
+              <w:left w:w="0" w:type="dxa"/>
+              <w:bottom w:w="0" w:type="dxa"/>
+              <w:right w:w="0" w:type="dxa"/>
+            </w:tcMar>
+            <w:vAlign w:val="center"/>
+            <w:hideMark/>
+            <w:tcPrChange w:id="151" w:author="Kris.Wild" w:date="2023-04-21T12:25:00Z">
+              <w:tcPr>
+                <w:tcW w:w="1328" w:type="dxa"/>
+                <w:tcBorders>
+                  <w:top w:val="single" w:sz="2" w:space="0" w:color="000000"/>
+                  <w:left w:val="single" w:sz="2" w:space="0" w:color="000000"/>
+                  <w:bottom w:val="single" w:sz="2" w:space="0" w:color="000000"/>
+                  <w:right w:val="single" w:sz="2" w:space="0" w:color="000000"/>
+                </w:tcBorders>
+                <w:shd w:val="clear" w:color="auto" w:fill="auto"/>
+                <w:tcMar>
+                  <w:top w:w="0" w:type="dxa"/>
+                  <w:left w:w="0" w:type="dxa"/>
+                  <w:bottom w:w="0" w:type="dxa"/>
+                  <w:right w:w="0" w:type="dxa"/>
+                </w:tcMar>
+                <w:vAlign w:val="center"/>
+                <w:hideMark/>
+              </w:tcPr>
+            </w:tcPrChange>
+          </w:tcPr>
+          <w:p>
+            <w:pPr>
+              <w:jc w:val="center"/>
+              <w:rPr>
+                <w:ins w:id="152" w:author="Kris.Wild" w:date="2023-04-21T12:21:00Z"/>
+                <w:iCs/>
+                <w:color w:val="000000" w:themeColor="text1"/>
+                <w:shd w:val="clear" w:color="auto" w:fill="FFFFFF"/>
+              </w:rPr>
+              <w:pPrChange w:id="153" w:author="Kris.Wild" w:date="2023-04-21T12:22:00Z">
+                <w:pPr/>
+              </w:pPrChange>
+            </w:pPr>
+            <w:ins w:id="154" w:author="Kris.Wild" w:date="2023-04-21T12:21:00Z">
+              <w:r>
+                <w:rPr>
+                  <w:iCs/>
+                  <w:color w:val="000000" w:themeColor="text1"/>
+                  <w:shd w:val="clear" w:color="auto" w:fill="FFFFFF"/>
+                </w:rPr>
+                <w:t>0.05</w:t>
+              </w:r>
+            </w:ins>
+          </w:p>
+        </w:tc>
+      </w:tr>
+      <w:tr>
+        <w:trPr>
+          <w:jc w:val="center"/>
+          <w:ins w:id="155" w:author="Kris.Wild" w:date="2023-04-21T12:21:00Z"/>
+        </w:trPr>
+        <w:tc>
+          <w:tcPr>
+            <w:tcW w:w="0" w:type="auto"/>
+            <w:vMerge/>
+            <w:tcBorders>
+              <w:bottom w:val="single" w:sz="18" w:space="0" w:color="808080" w:themeColor="background1" w:themeShade="80"/>
+            </w:tcBorders>
+            <w:shd w:val="clear" w:color="auto" w:fill="auto"/>
+            <w:vAlign w:val="center"/>
+            <w:hideMark/>
+            <w:tcPrChange w:id="156" w:author="Kris.Wild" w:date="2023-04-21T12:25:00Z">
+              <w:tcPr>
+                <w:tcW w:w="0" w:type="auto"/>
+                <w:vMerge/>
+                <w:tcBorders>
+                  <w:top w:val="single" w:sz="8" w:space="0" w:color="666666"/>
+                  <w:left w:val="single" w:sz="2" w:space="0" w:color="000000"/>
+                  <w:bottom w:val="single" w:sz="18" w:space="0" w:color="666666"/>
+                  <w:right w:val="single" w:sz="2" w:space="0" w:color="000000"/>
+                </w:tcBorders>
+                <w:shd w:val="clear" w:color="auto" w:fill="auto"/>
+                <w:vAlign w:val="center"/>
+                <w:hideMark/>
+              </w:tcPr>
+            </w:tcPrChange>
+          </w:tcPr>
+          <w:p>
+            <w:pPr>
+              <w:rPr>
+                <w:ins w:id="157" w:author="Kris.Wild" w:date="2023-04-21T12:21:00Z"/>
+                <w:iCs/>
+                <w:color w:val="000000" w:themeColor="text1"/>
+                <w:shd w:val="clear" w:color="auto" w:fill="FFFFFF"/>
+              </w:rPr>
+            </w:pPr>
+          </w:p>
+        </w:tc>
+        <w:tc>
+          <w:tcPr>
+            <w:tcW w:w="1816" w:type="dxa"/>
+            <w:shd w:val="clear" w:color="auto" w:fill="auto"/>
+            <w:tcMar>
+              <w:top w:w="0" w:type="dxa"/>
+              <w:left w:w="0" w:type="dxa"/>
+              <w:bottom w:w="0" w:type="dxa"/>
+              <w:right w:w="0" w:type="dxa"/>
+            </w:tcMar>
+            <w:vAlign w:val="center"/>
+            <w:hideMark/>
+            <w:tcPrChange w:id="158" w:author="Kris.Wild" w:date="2023-04-21T12:25:00Z">
+              <w:tcPr>
+                <w:tcW w:w="1816" w:type="dxa"/>
+                <w:tcBorders>
+                  <w:top w:val="single" w:sz="2" w:space="0" w:color="000000"/>
+                  <w:left w:val="single" w:sz="2" w:space="0" w:color="000000"/>
+                  <w:bottom w:val="single" w:sz="2" w:space="0" w:color="000000"/>
+                  <w:right w:val="single" w:sz="2" w:space="0" w:color="000000"/>
+                </w:tcBorders>
+                <w:shd w:val="clear" w:color="auto" w:fill="auto"/>
+                <w:tcMar>
+                  <w:top w:w="0" w:type="dxa"/>
+                  <w:left w:w="0" w:type="dxa"/>
+                  <w:bottom w:w="0" w:type="dxa"/>
+                  <w:right w:w="0" w:type="dxa"/>
+                </w:tcMar>
+                <w:vAlign w:val="center"/>
+                <w:hideMark/>
+              </w:tcPr>
+            </w:tcPrChange>
+          </w:tcPr>
+          <w:p>
+            <w:pPr>
+              <w:rPr>
+                <w:ins w:id="159" w:author="Kris.Wild" w:date="2023-04-21T12:21:00Z"/>
+                <w:iCs/>
+                <w:color w:val="000000" w:themeColor="text1"/>
+                <w:shd w:val="clear" w:color="auto" w:fill="FFFFFF"/>
+              </w:rPr>
+            </w:pPr>
+            <w:ins w:id="160" w:author="Kris.Wild" w:date="2023-04-21T12:21:00Z">
+              <w:r>
+                <w:rPr>
+                  <w:iCs/>
+                  <w:color w:val="000000" w:themeColor="text1"/>
+                  <w:shd w:val="clear" w:color="auto" w:fill="FFFFFF"/>
+                </w:rPr>
+                <w:t>sexZZf</w:t>
+              </w:r>
+            </w:ins>
+          </w:p>
+        </w:tc>
+        <w:tc>
+          <w:tcPr>
+            <w:tcW w:w="1266" w:type="dxa"/>
+            <w:shd w:val="clear" w:color="auto" w:fill="auto"/>
+            <w:tcMar>
+              <w:top w:w="0" w:type="dxa"/>
+              <w:left w:w="0" w:type="dxa"/>
+              <w:bottom w:w="0" w:type="dxa"/>
+              <w:right w:w="0" w:type="dxa"/>
+            </w:tcMar>
+            <w:vAlign w:val="center"/>
+            <w:hideMark/>
+            <w:tcPrChange w:id="161" w:author="Kris.Wild" w:date="2023-04-21T12:25:00Z">
+              <w:tcPr>
+                <w:tcW w:w="1266" w:type="dxa"/>
+                <w:tcBorders>
+                  <w:top w:val="single" w:sz="2" w:space="0" w:color="000000"/>
+                  <w:left w:val="single" w:sz="2" w:space="0" w:color="000000"/>
+                  <w:bottom w:val="single" w:sz="2" w:space="0" w:color="000000"/>
+                  <w:right w:val="single" w:sz="2" w:space="0" w:color="000000"/>
+                </w:tcBorders>
+                <w:shd w:val="clear" w:color="auto" w:fill="auto"/>
+                <w:tcMar>
+                  <w:top w:w="0" w:type="dxa"/>
+                  <w:left w:w="0" w:type="dxa"/>
+                  <w:bottom w:w="0" w:type="dxa"/>
+                  <w:right w:w="0" w:type="dxa"/>
+                </w:tcMar>
+                <w:vAlign w:val="center"/>
+                <w:hideMark/>
+              </w:tcPr>
+            </w:tcPrChange>
+          </w:tcPr>
+          <w:p>
+            <w:pPr>
+              <w:jc w:val="center"/>
+              <w:rPr>
+                <w:ins w:id="162" w:author="Kris.Wild" w:date="2023-04-21T12:21:00Z"/>
+                <w:iCs/>
+                <w:color w:val="000000" w:themeColor="text1"/>
+                <w:shd w:val="clear" w:color="auto" w:fill="FFFFFF"/>
+              </w:rPr>
+              <w:pPrChange w:id="163" w:author="Kris.Wild" w:date="2023-04-21T12:22:00Z">
+                <w:pPr/>
+              </w:pPrChange>
+            </w:pPr>
+            <w:ins w:id="164" w:author="Kris.Wild" w:date="2023-04-21T12:21:00Z">
+              <w:r>
+                <w:rPr>
+                  <w:iCs/>
+                  <w:color w:val="000000" w:themeColor="text1"/>
+                  <w:shd w:val="clear" w:color="auto" w:fill="FFFFFF"/>
+                </w:rPr>
+                <w:t>0.01</w:t>
+              </w:r>
+            </w:ins>
+          </w:p>
+        </w:tc>
+        <w:tc>
+          <w:tcPr>
+            <w:tcW w:w="1254" w:type="dxa"/>
+            <w:shd w:val="clear" w:color="auto" w:fill="auto"/>
+            <w:tcMar>
+              <w:top w:w="0" w:type="dxa"/>
+              <w:left w:w="0" w:type="dxa"/>
+              <w:bottom w:w="0" w:type="dxa"/>
+              <w:right w:w="0" w:type="dxa"/>
+            </w:tcMar>
+            <w:vAlign w:val="center"/>
+            <w:hideMark/>
+            <w:tcPrChange w:id="165" w:author="Kris.Wild" w:date="2023-04-21T12:25:00Z">
+              <w:tcPr>
+                <w:tcW w:w="1254" w:type="dxa"/>
+                <w:tcBorders>
+                  <w:top w:val="single" w:sz="2" w:space="0" w:color="000000"/>
+                  <w:left w:val="single" w:sz="2" w:space="0" w:color="000000"/>
+                  <w:bottom w:val="single" w:sz="2" w:space="0" w:color="000000"/>
+                  <w:right w:val="single" w:sz="2" w:space="0" w:color="000000"/>
+                </w:tcBorders>
+                <w:shd w:val="clear" w:color="auto" w:fill="auto"/>
+                <w:tcMar>
+                  <w:top w:w="0" w:type="dxa"/>
+                  <w:left w:w="0" w:type="dxa"/>
+                  <w:bottom w:w="0" w:type="dxa"/>
+                  <w:right w:w="0" w:type="dxa"/>
+                </w:tcMar>
+                <w:vAlign w:val="center"/>
+                <w:hideMark/>
+              </w:tcPr>
+            </w:tcPrChange>
+          </w:tcPr>
+          <w:p>
+            <w:pPr>
+              <w:jc w:val="center"/>
+              <w:rPr>
+                <w:ins w:id="166" w:author="Kris.Wild" w:date="2023-04-21T12:21:00Z"/>
+                <w:iCs/>
+                <w:color w:val="000000" w:themeColor="text1"/>
+                <w:shd w:val="clear" w:color="auto" w:fill="FFFFFF"/>
+              </w:rPr>
+              <w:pPrChange w:id="167" w:author="Kris.Wild" w:date="2023-04-21T12:22:00Z">
+                <w:pPr/>
+              </w:pPrChange>
+            </w:pPr>
+            <w:ins w:id="168" w:author="Kris.Wild" w:date="2023-04-21T12:21:00Z">
+              <w:r>
+                <w:rPr>
+                  <w:iCs/>
+                  <w:color w:val="000000" w:themeColor="text1"/>
+                  <w:shd w:val="clear" w:color="auto" w:fill="FFFFFF"/>
+                </w:rPr>
+                <w:t>-0.05</w:t>
+              </w:r>
+            </w:ins>
+          </w:p>
+        </w:tc>
+        <w:tc>
+          <w:tcPr>
+            <w:tcW w:w="1328" w:type="dxa"/>
+            <w:shd w:val="clear" w:color="auto" w:fill="auto"/>
+            <w:tcMar>
+              <w:top w:w="0" w:type="dxa"/>
+              <w:left w:w="0" w:type="dxa"/>
+              <w:bottom w:w="0" w:type="dxa"/>
+              <w:right w:w="0" w:type="dxa"/>
+            </w:tcMar>
+            <w:vAlign w:val="center"/>
+            <w:hideMark/>
+            <w:tcPrChange w:id="169" w:author="Kris.Wild" w:date="2023-04-21T12:25:00Z">
+              <w:tcPr>
+                <w:tcW w:w="1328" w:type="dxa"/>
+                <w:tcBorders>
+                  <w:top w:val="single" w:sz="2" w:space="0" w:color="000000"/>
+                  <w:left w:val="single" w:sz="2" w:space="0" w:color="000000"/>
+                  <w:bottom w:val="single" w:sz="2" w:space="0" w:color="000000"/>
+                  <w:right w:val="single" w:sz="2" w:space="0" w:color="000000"/>
+                </w:tcBorders>
+                <w:shd w:val="clear" w:color="auto" w:fill="auto"/>
+                <w:tcMar>
+                  <w:top w:w="0" w:type="dxa"/>
+                  <w:left w:w="0" w:type="dxa"/>
+                  <w:bottom w:w="0" w:type="dxa"/>
+                  <w:right w:w="0" w:type="dxa"/>
+                </w:tcMar>
+                <w:vAlign w:val="center"/>
+                <w:hideMark/>
+              </w:tcPr>
+            </w:tcPrChange>
+          </w:tcPr>
+          <w:p>
+            <w:pPr>
+              <w:jc w:val="center"/>
+              <w:rPr>
+                <w:ins w:id="170" w:author="Kris.Wild" w:date="2023-04-21T12:21:00Z"/>
+                <w:iCs/>
+                <w:color w:val="000000" w:themeColor="text1"/>
+                <w:shd w:val="clear" w:color="auto" w:fill="FFFFFF"/>
+              </w:rPr>
+              <w:pPrChange w:id="171" w:author="Kris.Wild" w:date="2023-04-21T12:22:00Z">
+                <w:pPr/>
+              </w:pPrChange>
+            </w:pPr>
+            <w:ins w:id="172" w:author="Kris.Wild" w:date="2023-04-21T12:21:00Z">
+              <w:r>
+                <w:rPr>
+                  <w:iCs/>
+                  <w:color w:val="000000" w:themeColor="text1"/>
+                  <w:shd w:val="clear" w:color="auto" w:fill="FFFFFF"/>
+                </w:rPr>
+                <w:t>0.06</w:t>
+              </w:r>
+            </w:ins>
+          </w:p>
+        </w:tc>
+      </w:tr>
+      <w:tr>
+        <w:trPr>
+          <w:jc w:val="center"/>
+          <w:ins w:id="173" w:author="Kris.Wild" w:date="2023-04-21T12:21:00Z"/>
+        </w:trPr>
+        <w:tc>
+          <w:tcPr>
+            <w:tcW w:w="0" w:type="auto"/>
+            <w:vMerge/>
+            <w:tcBorders>
+              <w:bottom w:val="single" w:sz="18" w:space="0" w:color="808080" w:themeColor="background1" w:themeShade="80"/>
+            </w:tcBorders>
+            <w:shd w:val="clear" w:color="auto" w:fill="auto"/>
+            <w:vAlign w:val="center"/>
+            <w:hideMark/>
+            <w:tcPrChange w:id="174" w:author="Kris.Wild" w:date="2023-04-21T12:25:00Z">
+              <w:tcPr>
+                <w:tcW w:w="0" w:type="auto"/>
+                <w:vMerge/>
+                <w:tcBorders>
+                  <w:top w:val="single" w:sz="8" w:space="0" w:color="666666"/>
+                  <w:left w:val="single" w:sz="2" w:space="0" w:color="000000"/>
+                  <w:bottom w:val="single" w:sz="18" w:space="0" w:color="666666"/>
+                  <w:right w:val="single" w:sz="2" w:space="0" w:color="000000"/>
+                </w:tcBorders>
+                <w:shd w:val="clear" w:color="auto" w:fill="auto"/>
+                <w:vAlign w:val="center"/>
+                <w:hideMark/>
+              </w:tcPr>
+            </w:tcPrChange>
+          </w:tcPr>
+          <w:p>
+            <w:pPr>
+              <w:rPr>
+                <w:ins w:id="175" w:author="Kris.Wild" w:date="2023-04-21T12:21:00Z"/>
+                <w:iCs/>
+                <w:color w:val="000000" w:themeColor="text1"/>
+                <w:shd w:val="clear" w:color="auto" w:fill="FFFFFF"/>
+              </w:rPr>
+            </w:pPr>
+          </w:p>
+        </w:tc>
+        <w:tc>
+          <w:tcPr>
+            <w:tcW w:w="1816" w:type="dxa"/>
+            <w:tcBorders>
+              <w:bottom w:val="single" w:sz="18" w:space="0" w:color="808080" w:themeColor="background1" w:themeShade="80"/>
+            </w:tcBorders>
+            <w:shd w:val="clear" w:color="auto" w:fill="auto"/>
+            <w:tcMar>
+              <w:top w:w="0" w:type="dxa"/>
+              <w:left w:w="0" w:type="dxa"/>
+              <w:bottom w:w="0" w:type="dxa"/>
+              <w:right w:w="0" w:type="dxa"/>
+            </w:tcMar>
+            <w:vAlign w:val="center"/>
+            <w:hideMark/>
+            <w:tcPrChange w:id="176" w:author="Kris.Wild" w:date="2023-04-21T12:25:00Z">
+              <w:tcPr>
+                <w:tcW w:w="1816" w:type="dxa"/>
+                <w:tcBorders>
+                  <w:top w:val="single" w:sz="2" w:space="0" w:color="000000"/>
+                  <w:left w:val="single" w:sz="2" w:space="0" w:color="000000"/>
+                  <w:bottom w:val="single" w:sz="18" w:space="0" w:color="666666"/>
+                  <w:right w:val="single" w:sz="2" w:space="0" w:color="000000"/>
+                </w:tcBorders>
+                <w:shd w:val="clear" w:color="auto" w:fill="auto"/>
+                <w:tcMar>
+                  <w:top w:w="0" w:type="dxa"/>
+                  <w:left w:w="0" w:type="dxa"/>
+                  <w:bottom w:w="0" w:type="dxa"/>
+                  <w:right w:w="0" w:type="dxa"/>
+                </w:tcMar>
+                <w:vAlign w:val="center"/>
+                <w:hideMark/>
+              </w:tcPr>
+            </w:tcPrChange>
+          </w:tcPr>
+          <w:p>
+            <w:pPr>
+              <w:rPr>
+                <w:ins w:id="177" w:author="Kris.Wild" w:date="2023-04-21T12:21:00Z"/>
+                <w:iCs/>
+                <w:color w:val="000000" w:themeColor="text1"/>
+                <w:shd w:val="clear" w:color="auto" w:fill="FFFFFF"/>
+              </w:rPr>
+            </w:pPr>
+            <w:ins w:id="178" w:author="Kris.Wild" w:date="2023-04-21T12:21:00Z">
+              <w:r>
+                <w:rPr>
+                  <w:iCs/>
+                  <w:color w:val="000000" w:themeColor="text1"/>
+                  <w:shd w:val="clear" w:color="auto" w:fill="FFFFFF"/>
+                </w:rPr>
+                <w:t>sexZZm</w:t>
+              </w:r>
+            </w:ins>
+          </w:p>
+        </w:tc>
+        <w:tc>
+          <w:tcPr>
+            <w:tcW w:w="1266" w:type="dxa"/>
+            <w:tcBorders>
+              <w:bottom w:val="single" w:sz="18" w:space="0" w:color="808080" w:themeColor="background1" w:themeShade="80"/>
+            </w:tcBorders>
+            <w:shd w:val="clear" w:color="auto" w:fill="auto"/>
+            <w:tcMar>
+              <w:top w:w="0" w:type="dxa"/>
+              <w:left w:w="0" w:type="dxa"/>
+              <w:bottom w:w="0" w:type="dxa"/>
+              <w:right w:w="0" w:type="dxa"/>
+            </w:tcMar>
+            <w:vAlign w:val="center"/>
+            <w:hideMark/>
+            <w:tcPrChange w:id="179" w:author="Kris.Wild" w:date="2023-04-21T12:25:00Z">
+              <w:tcPr>
+                <w:tcW w:w="1266" w:type="dxa"/>
+                <w:tcBorders>
+                  <w:top w:val="single" w:sz="2" w:space="0" w:color="000000"/>
+                  <w:left w:val="single" w:sz="2" w:space="0" w:color="000000"/>
+                  <w:bottom w:val="single" w:sz="18" w:space="0" w:color="666666"/>
+                  <w:right w:val="single" w:sz="2" w:space="0" w:color="000000"/>
+                </w:tcBorders>
+                <w:shd w:val="clear" w:color="auto" w:fill="auto"/>
+                <w:tcMar>
+                  <w:top w:w="0" w:type="dxa"/>
+                  <w:left w:w="0" w:type="dxa"/>
+                  <w:bottom w:w="0" w:type="dxa"/>
+                  <w:right w:w="0" w:type="dxa"/>
+                </w:tcMar>
+                <w:vAlign w:val="center"/>
+                <w:hideMark/>
+              </w:tcPr>
+            </w:tcPrChange>
+          </w:tcPr>
+          <w:p>
+            <w:pPr>
+              <w:jc w:val="center"/>
+              <w:rPr>
+                <w:ins w:id="180" w:author="Kris.Wild" w:date="2023-04-21T12:21:00Z"/>
+                <w:iCs/>
+                <w:color w:val="000000" w:themeColor="text1"/>
+                <w:shd w:val="clear" w:color="auto" w:fill="FFFFFF"/>
+              </w:rPr>
+              <w:pPrChange w:id="181" w:author="Kris.Wild" w:date="2023-04-21T12:22:00Z">
+                <w:pPr/>
+              </w:pPrChange>
+            </w:pPr>
+            <w:ins w:id="182" w:author="Kris.Wild" w:date="2023-04-21T12:21:00Z">
+              <w:r>
+                <w:rPr>
+                  <w:iCs/>
+                  <w:color w:val="000000" w:themeColor="text1"/>
+                  <w:shd w:val="clear" w:color="auto" w:fill="FFFFFF"/>
+                </w:rPr>
+                <w:t>0.02</w:t>
+              </w:r>
+            </w:ins>
+          </w:p>
+        </w:tc>
+        <w:tc>
+          <w:tcPr>
+            <w:tcW w:w="1254" w:type="dxa"/>
+            <w:tcBorders>
+              <w:bottom w:val="single" w:sz="18" w:space="0" w:color="808080" w:themeColor="background1" w:themeShade="80"/>
+            </w:tcBorders>
+            <w:shd w:val="clear" w:color="auto" w:fill="auto"/>
+            <w:tcMar>
+              <w:top w:w="0" w:type="dxa"/>
+              <w:left w:w="0" w:type="dxa"/>
+              <w:bottom w:w="0" w:type="dxa"/>
+              <w:right w:w="0" w:type="dxa"/>
+            </w:tcMar>
+            <w:vAlign w:val="center"/>
+            <w:hideMark/>
+            <w:tcPrChange w:id="183" w:author="Kris.Wild" w:date="2023-04-21T12:25:00Z">
+              <w:tcPr>
+                <w:tcW w:w="1254" w:type="dxa"/>
+                <w:tcBorders>
+                  <w:top w:val="single" w:sz="2" w:space="0" w:color="000000"/>
+                  <w:left w:val="single" w:sz="2" w:space="0" w:color="000000"/>
+                  <w:bottom w:val="single" w:sz="18" w:space="0" w:color="666666"/>
+                  <w:right w:val="single" w:sz="2" w:space="0" w:color="000000"/>
+                </w:tcBorders>
+                <w:shd w:val="clear" w:color="auto" w:fill="auto"/>
+                <w:tcMar>
+                  <w:top w:w="0" w:type="dxa"/>
+                  <w:left w:w="0" w:type="dxa"/>
+                  <w:bottom w:w="0" w:type="dxa"/>
+                  <w:right w:w="0" w:type="dxa"/>
+                </w:tcMar>
+                <w:vAlign w:val="center"/>
+                <w:hideMark/>
+              </w:tcPr>
+            </w:tcPrChange>
+          </w:tcPr>
+          <w:p>
+            <w:pPr>
+              <w:jc w:val="center"/>
+              <w:rPr>
+                <w:ins w:id="184" w:author="Kris.Wild" w:date="2023-04-21T12:21:00Z"/>
+                <w:iCs/>
+                <w:color w:val="000000" w:themeColor="text1"/>
+                <w:shd w:val="clear" w:color="auto" w:fill="FFFFFF"/>
+              </w:rPr>
+              <w:pPrChange w:id="185" w:author="Kris.Wild" w:date="2023-04-21T12:22:00Z">
+                <w:pPr/>
+              </w:pPrChange>
+            </w:pPr>
+            <w:ins w:id="186" w:author="Kris.Wild" w:date="2023-04-21T12:21:00Z">
+              <w:r>
+                <w:rPr>
+                  <w:iCs/>
+                  <w:color w:val="000000" w:themeColor="text1"/>
+                  <w:shd w:val="clear" w:color="auto" w:fill="FFFFFF"/>
+                </w:rPr>
+                <w:t>-0.03</w:t>
+              </w:r>
+            </w:ins>
+          </w:p>
+        </w:tc>
+        <w:tc>
+          <w:tcPr>
+            <w:tcW w:w="1328" w:type="dxa"/>
+            <w:tcBorders>
+              <w:bottom w:val="single" w:sz="18" w:space="0" w:color="808080" w:themeColor="background1" w:themeShade="80"/>
+            </w:tcBorders>
+            <w:shd w:val="clear" w:color="auto" w:fill="auto"/>
+            <w:tcMar>
+              <w:top w:w="0" w:type="dxa"/>
+              <w:left w:w="0" w:type="dxa"/>
+              <w:bottom w:w="0" w:type="dxa"/>
+              <w:right w:w="0" w:type="dxa"/>
+            </w:tcMar>
+            <w:vAlign w:val="center"/>
+            <w:hideMark/>
+            <w:tcPrChange w:id="187" w:author="Kris.Wild" w:date="2023-04-21T12:25:00Z">
+              <w:tcPr>
+                <w:tcW w:w="1328" w:type="dxa"/>
+                <w:tcBorders>
+                  <w:top w:val="single" w:sz="2" w:space="0" w:color="000000"/>
+                  <w:left w:val="single" w:sz="2" w:space="0" w:color="000000"/>
+                  <w:bottom w:val="single" w:sz="18" w:space="0" w:color="666666"/>
+                  <w:right w:val="single" w:sz="2" w:space="0" w:color="000000"/>
+                </w:tcBorders>
+                <w:shd w:val="clear" w:color="auto" w:fill="auto"/>
+                <w:tcMar>
+                  <w:top w:w="0" w:type="dxa"/>
+                  <w:left w:w="0" w:type="dxa"/>
+                  <w:bottom w:w="0" w:type="dxa"/>
+                  <w:right w:w="0" w:type="dxa"/>
+                </w:tcMar>
+                <w:vAlign w:val="center"/>
+                <w:hideMark/>
+              </w:tcPr>
+            </w:tcPrChange>
+          </w:tcPr>
+          <w:p>
+            <w:pPr>
+              <w:jc w:val="center"/>
+              <w:rPr>
+                <w:ins w:id="188" w:author="Kris.Wild" w:date="2023-04-21T12:21:00Z"/>
+                <w:iCs/>
+                <w:color w:val="000000" w:themeColor="text1"/>
+                <w:shd w:val="clear" w:color="auto" w:fill="FFFFFF"/>
+              </w:rPr>
+              <w:pPrChange w:id="189" w:author="Kris.Wild" w:date="2023-04-21T12:22:00Z">
+                <w:pPr/>
+              </w:pPrChange>
+            </w:pPr>
+            <w:ins w:id="190" w:author="Kris.Wild" w:date="2023-04-21T12:21:00Z">
+              <w:r>
+                <w:rPr>
+                  <w:iCs/>
+                  <w:color w:val="000000" w:themeColor="text1"/>
+                  <w:shd w:val="clear" w:color="auto" w:fill="FFFFFF"/>
+                </w:rPr>
+                <w:t>0.06</w:t>
+              </w:r>
+            </w:ins>
+          </w:p>
+        </w:tc>
+      </w:tr>
+    </w:tbl>
+    <w:p>
+      <w:pPr>
+        <w:rPr>
+          <w:ins w:id="191" w:author="Kris.Wild" w:date="2023-04-21T11:51:00Z"/>
+          <w:iCs/>
+          <w:color w:val="000000" w:themeColor="text1"/>
+          <w:shd w:val="clear" w:color="auto" w:fill="FFFFFF"/>
+        </w:rPr>
+      </w:pPr>
+    </w:p>
+    <w:p>
+      <w:pPr>
+        <w:rPr>
+          <w:ins w:id="192" w:author="Kris.Wild" w:date="2023-04-21T11:51:00Z"/>
+          <w:iCs/>
+          <w:color w:val="000000" w:themeColor="text1"/>
+          <w:shd w:val="clear" w:color="auto" w:fill="FFFFFF"/>
+        </w:rPr>
+      </w:pPr>
+    </w:p>
+    <w:p>
+      <w:pPr>
+        <w:rPr>
+          <w:ins w:id="193" w:author="Kris.Wild" w:date="2023-04-21T11:51:00Z"/>
+          <w:iCs/>
+          <w:color w:val="000000" w:themeColor="text1"/>
+          <w:shd w:val="clear" w:color="auto" w:fill="FFFFFF"/>
+        </w:rPr>
+      </w:pPr>
+      <w:ins w:id="194" w:author="Kris.Wild" w:date="2023-04-21T11:51:00Z">
+        <w:r>
+          <w:rPr>
+            <w:iCs/>
+            <w:color w:val="000000" w:themeColor="text1"/>
+            <w:shd w:val="clear" w:color="auto" w:fill="FFFFFF"/>
+          </w:rPr>
+          <w:br w:type="page"/>
+        </w:r>
+      </w:ins>
+    </w:p>
+    <w:p>
+      <w:pPr>
         <w:rPr>
           <w:iCs/>
           <w:color w:val="000000" w:themeColor="text1"/>
@@ -13598,22 +16353,60 @@
           <w:shd w:val="clear" w:color="auto" w:fill="FFFFFF"/>
         </w:rPr>
       </w:pPr>
-      <w:r>
+    </w:p>
+    <w:p>
+      <w:pPr>
+        <w:contextualSpacing/>
         <w:rPr>
           <w:iCs/>
           <w:color w:val="000000" w:themeColor="text1"/>
           <w:shd w:val="clear" w:color="auto" w:fill="FFFFFF"/>
         </w:rPr>
-        <w:t>Table S</w:t>
-      </w:r>
+      </w:pPr>
       <w:r>
         <w:rPr>
           <w:iCs/>
           <w:color w:val="000000" w:themeColor="text1"/>
           <w:shd w:val="clear" w:color="auto" w:fill="FFFFFF"/>
         </w:rPr>
-        <w:t>6</w:t>
-      </w:r>
+        <w:t xml:space="preserve">Table </w:t>
+      </w:r>
+      <w:del w:id="195" w:author="Kris.Wild" w:date="2023-04-21T11:51:00Z">
+        <w:r>
+          <w:rPr>
+            <w:iCs/>
+            <w:color w:val="000000" w:themeColor="text1"/>
+            <w:shd w:val="clear" w:color="auto" w:fill="FFFFFF"/>
+          </w:rPr>
+          <w:delText>S</w:delText>
+        </w:r>
+        <w:r>
+          <w:rPr>
+            <w:iCs/>
+            <w:color w:val="000000" w:themeColor="text1"/>
+            <w:shd w:val="clear" w:color="auto" w:fill="FFFFFF"/>
+          </w:rPr>
+          <w:delText>6</w:delText>
+        </w:r>
+      </w:del>
+      <w:ins w:id="196" w:author="Kris.Wild" w:date="2023-04-21T11:51:00Z">
+        <w:r>
+          <w:rPr>
+            <w:iCs/>
+            <w:color w:val="000000" w:themeColor="text1"/>
+            <w:shd w:val="clear" w:color="auto" w:fill="FFFFFF"/>
+          </w:rPr>
+          <w:t>S</w:t>
+        </w:r>
+        <w:r>
+          <w:rPr>
+            <w:iCs/>
+            <w:color w:val="000000" w:themeColor="text1"/>
+            <w:shd w:val="clear" w:color="auto" w:fill="FFFFFF"/>
+          </w:rPr>
+          <w:t>7</w:t>
+        </w:r>
+      </w:ins>
       <w:r>
         <w:rPr>
           <w:iCs/>
@@ -13742,6 +16535,9 @@
 <w15:people xmlns:wpc="http://schemas.microsoft.com/office/word/2010/wordprocessingCanvas" xmlns:cx="http://schemas.microsoft.com/office/drawing/2014/chartex" xmlns:cx1="http://schemas.microsoft.com/office/drawing/2015/9/8/chartex" xmlns:cx2="http://schemas.microsoft.com/office/drawing/2015/10/21/chartex" xmlns:cx3="http://schemas.microsoft.com/office/drawing/2016/5/9/chartex" xmlns:cx4="http://schemas.microsoft.com/office/drawing/2016/5/10/chartex" xmlns:cx5="http://schemas.microsoft.com/office/drawing/2016/5/11/chartex" xmlns:cx6="http://schemas.microsoft.com/office/drawing/2016/5/12/chartex" xmlns:cx7="http://schemas.microsoft.com/office/drawing/2016/5/13/chartex" xmlns:cx8="http://schemas.microsoft.com/office/drawing/2016/5/14/chartex" xmlns:mc="http://schemas.openxmlformats.org/markup-compatibility/2006" xmlns:aink="http://schemas.microsoft.com/office/drawing/2016/ink" xmlns:am3d="http://schemas.microsoft.com/office/drawing/2017/model3d" xmlns:o="urn:schemas-microsoft-com:office:office" xmlns:oel="http://schemas.microsoft.com/office/2019/extlst" xmlns:r="http://schemas.openxmlformats.org/officeDocument/2006/relationships" xmlns:m="http://schemas.openxmlformats.org/officeDocument/2006/math" xmlns:v="urn:schemas-microsoft-com:vml" xmlns:wp14="http://schemas.microsoft.com/office/word/2010/wordprocessingDrawing" xmlns:wp="http://schemas.openxmlformats.org/drawingml/2006/wordprocessingDrawing" xmlns:w10="urn:schemas-microsoft-com:office:word" xmlns:w="http://schemas.openxmlformats.org/wordprocessingml/2006/main" xmlns:w14="http://schemas.microsoft.com/office/word/2010/wordml" xmlns:w15="http://schemas.microsoft.com/office/word/2012/wordml" xmlns:w16cex="http://schemas.microsoft.com/office/word/2018/wordml/cex" xmlns:w16cid="http://schemas.microsoft.com/office/word/2016/wordml/cid" xmlns:w16="http://schemas.microsoft.com/office/word/2018/wordml" xmlns:w16du="http://schemas.microsoft.com/office/word/2023/wordml/word16du" xmlns:w16sdtdh="http://schemas.microsoft.com/office/word/2020/wordml/sdtdatahash" xmlns:w16se="http://schemas.microsoft.com/office/word/2015/wordml/symex" xmlns:wpg="http://schemas.microsoft.com/office/word/2010/wordprocessingGroup" xmlns:wpi="http://schemas.microsoft.com/office/word/2010/wordprocessingInk" xmlns:wne="http://schemas.microsoft.com/office/word/2006/wordml" xmlns:wps="http://schemas.microsoft.com/office/word/2010/wordprocessingShape" mc:Ignorable="w14 w15 w16se w16cid w16 w16cex w16sdtdh wp14">
   <w15:person w15:author="Kris.Wild">
     <w15:presenceInfo w15:providerId="AD" w15:userId="S::kris.wild@canberra.edu.au::357150f9-6c66-435f-b0a7-2db65ca28b00"/>
+  </w15:person>
+  <w15:person w15:author="Daniel Noble">
+    <w15:presenceInfo w15:providerId="AD" w15:userId="S::u5062688@anu.edu.au::cd1442c4-8911-414d-88db-662b5685b55e"/>
   </w15:person>
 </w15:people>
 </file>

</xml_diff>